<commit_message>
feat(MSAL): On peut se connecter à notre compte microsoft en local
[90MIN][DONE]
</commit_message>
<xml_diff>
--- a/doc/R-P_Cloud-TeixeiraSottile-Rapport.docx
+++ b/doc/R-P_Cloud-TeixeiraSottile-Rapport.docx
@@ -7,8 +7,13 @@
         <w:pStyle w:val="Titre"/>
       </w:pPr>
       <w:r>
-        <w:t>Cloud Webapp</w:t>
-      </w:r>
+        <w:t xml:space="preserve">Cloud </w:t>
+      </w:r>
+      <w:proofErr w:type="spellStart"/>
+      <w:r>
+        <w:t>Webapp</w:t>
+      </w:r>
+      <w:proofErr w:type="spellEnd"/>
     </w:p>
     <w:p>
       <w:pPr>
@@ -89,26 +94,14 @@
       <w:pPr>
         <w:spacing w:before="2000"/>
         <w:jc w:val="center"/>
-        <w:rPr>
-          <w:lang w:val="de-CH"/>
-        </w:rPr>
-      </w:pPr>
-      <w:r>
-        <w:rPr>
-          <w:lang w:val="de-CH"/>
-        </w:rPr>
+      </w:pPr>
+      <w:r>
         <w:t xml:space="preserve">Evan Sottile, Diego Teixeira </w:t>
       </w:r>
       <w:r>
-        <w:rPr>
-          <w:lang w:val="de-CH"/>
-        </w:rPr>
         <w:t xml:space="preserve">– </w:t>
       </w:r>
       <w:r>
-        <w:rPr>
-          <w:lang w:val="de-CH"/>
-        </w:rPr>
         <w:t>GRP3D</w:t>
       </w:r>
     </w:p>
@@ -133,8 +126,13 @@
         <w:jc w:val="center"/>
       </w:pPr>
       <w:r>
-        <w:t>Gaël Sonney</w:t>
-      </w:r>
+        <w:t xml:space="preserve">Gaël </w:t>
+      </w:r>
+      <w:proofErr w:type="spellStart"/>
+      <w:r>
+        <w:t>Sonney</w:t>
+      </w:r>
+      <w:proofErr w:type="spellEnd"/>
     </w:p>
     <w:p>
       <w:pPr>
@@ -3440,8 +3438,13 @@
         <w:t xml:space="preserve">P_Cloud_346 : </w:t>
       </w:r>
       <w:r>
-        <w:t>Cloud Webapp</w:t>
-      </w:r>
+        <w:t xml:space="preserve">Cloud </w:t>
+      </w:r>
+      <w:proofErr w:type="spellStart"/>
+      <w:r>
+        <w:t>Webapp</w:t>
+      </w:r>
+      <w:proofErr w:type="spellEnd"/>
     </w:p>
     <w:p>
       <w:pPr>
@@ -3470,13 +3473,29 @@
         <w:t xml:space="preserve"> (</w:t>
       </w:r>
       <w:r>
-        <w:t>Microsoft Authentication Library</w:t>
+        <w:t xml:space="preserve">Microsoft </w:t>
+      </w:r>
+      <w:proofErr w:type="spellStart"/>
+      <w:r>
+        <w:t>Authentication</w:t>
+      </w:r>
+      <w:proofErr w:type="spellEnd"/>
+      <w:r>
+        <w:t xml:space="preserve"> Library</w:t>
       </w:r>
       <w:r>
         <w:t>)</w:t>
       </w:r>
       <w:r>
-        <w:t xml:space="preserve"> ainsi que la migration ou création d’une fonctionnalité en mode serverless. Le travail demande également la configuration d’un pipeline CI/CD automatisé et une optimisation des ressources cloud pour limiter les coûts. L’objectif global est de comprendre et maîtriser un déploiement complet en environnement cloud, de la mise en production jusqu’à la gestion des services associés.</w:t>
+        <w:t xml:space="preserve"> ainsi que la migration ou création d’une fonctionnalité en mode </w:t>
+      </w:r>
+      <w:proofErr w:type="spellStart"/>
+      <w:r>
+        <w:t>serverless</w:t>
+      </w:r>
+      <w:proofErr w:type="spellEnd"/>
+      <w:r>
+        <w:t>. Le travail demande également la configuration d’un pipeline CI/CD automatisé et une optimisation des ressources cloud pour limiter les coûts. L’objectif global est de comprendre et maîtriser un déploiement complet en environnement cloud, de la mise en production jusqu’à la gestion des services associés.</w:t>
       </w:r>
     </w:p>
     <w:p>
@@ -3567,7 +3586,15 @@
         <w:pStyle w:val="Retraitcorpsdetexte"/>
       </w:pPr>
       <w:r>
-        <w:t>L'authentification MSAL (Microsoft Authentication Library) est le mécanisme que nous avons implémenté pour utiliser Azure Active Directory (Azure AD) comme fournisseur d'identité sécurisé pour notre application Passion Lecture.</w:t>
+        <w:t xml:space="preserve">L'authentification MSAL (Microsoft </w:t>
+      </w:r>
+      <w:proofErr w:type="spellStart"/>
+      <w:r>
+        <w:t>Authentication</w:t>
+      </w:r>
+      <w:proofErr w:type="spellEnd"/>
+      <w:r>
+        <w:t xml:space="preserve"> Library) est le mécanisme que nous avons implémenté pour utiliser Azure Active Directory (Azure AD) comme fournisseur d'identité sécurisé pour notre application Passion Lecture.</w:t>
       </w:r>
     </w:p>
     <w:p>
@@ -3580,7 +3607,15 @@
         <w:pStyle w:val="Retraitcorpsdetexte"/>
       </w:pPr>
       <w:r>
-        <w:t>Le fonctionnement de MSAL repose sur le protocole OAuth 2.0 (spécifiquement le flux "Code d'Autorisation avec PKCE").</w:t>
+        <w:t xml:space="preserve">Le fonctionnement de MSAL repose sur le protocole </w:t>
+      </w:r>
+      <w:proofErr w:type="spellStart"/>
+      <w:r>
+        <w:t>OAuth</w:t>
+      </w:r>
+      <w:proofErr w:type="spellEnd"/>
+      <w:r>
+        <w:t xml:space="preserve"> 2.0 (spécifiquement le flux "Code d'Autorisation avec PKCE").</w:t>
       </w:r>
     </w:p>
     <w:p>
@@ -3593,7 +3628,7 @@
         <w:pStyle w:val="Retraitcorpsdetexte"/>
         <w:numPr>
           <w:ilvl w:val="0"/>
-          <w:numId w:val="48"/>
+          <w:numId w:val="8"/>
         </w:numPr>
       </w:pPr>
       <w:r>
@@ -3605,7 +3640,7 @@
         <w:pStyle w:val="Retraitcorpsdetexte"/>
         <w:numPr>
           <w:ilvl w:val="0"/>
-          <w:numId w:val="51"/>
+          <w:numId w:val="11"/>
         </w:numPr>
       </w:pPr>
       <w:r>
@@ -3623,11 +3658,19 @@
         <w:pStyle w:val="Retraitcorpsdetexte"/>
         <w:numPr>
           <w:ilvl w:val="0"/>
-          <w:numId w:val="51"/>
+          <w:numId w:val="11"/>
         </w:numPr>
       </w:pPr>
       <w:r>
-        <w:t>Son rôle est de déléguer la vérification de l'identité à Azure AD et de gérer les jetons (Tokens) nécessaires pour sécuriser les appels d'API.</w:t>
+        <w:t>Son rôle est de déléguer la vérification de l'identité à Azure AD et de gérer les jetons (</w:t>
+      </w:r>
+      <w:proofErr w:type="spellStart"/>
+      <w:r>
+        <w:t>Tokens</w:t>
+      </w:r>
+      <w:proofErr w:type="spellEnd"/>
+      <w:r>
+        <w:t>) nécessaires pour sécuriser les appels d'API.</w:t>
       </w:r>
     </w:p>
     <w:p>
@@ -3640,7 +3683,7 @@
         <w:pStyle w:val="Retraitcorpsdetexte"/>
         <w:numPr>
           <w:ilvl w:val="0"/>
-          <w:numId w:val="48"/>
+          <w:numId w:val="8"/>
         </w:numPr>
       </w:pPr>
       <w:r>
@@ -3652,7 +3695,7 @@
         <w:pStyle w:val="Retraitcorpsdetexte"/>
         <w:numPr>
           <w:ilvl w:val="0"/>
-          <w:numId w:val="50"/>
+          <w:numId w:val="10"/>
         </w:numPr>
       </w:pPr>
       <w:r>
@@ -3670,7 +3713,7 @@
         <w:pStyle w:val="Retraitcorpsdetexte"/>
         <w:numPr>
           <w:ilvl w:val="0"/>
-          <w:numId w:val="50"/>
+          <w:numId w:val="10"/>
         </w:numPr>
       </w:pPr>
       <w:r>
@@ -3688,11 +3731,19 @@
         <w:pStyle w:val="Retraitcorpsdetexte"/>
         <w:numPr>
           <w:ilvl w:val="0"/>
-          <w:numId w:val="50"/>
+          <w:numId w:val="10"/>
         </w:numPr>
       </w:pPr>
       <w:r>
-        <w:t>Échange Sécurisé : L'application (notre Backend), en arrière-plan, échange ce Code d'Autorisation contre des jetons d'accès (Access Token) auprès d'Azure AD. Cet échange est sécurisé grâce au mécanisme PKCE.</w:t>
+        <w:t xml:space="preserve">Échange Sécurisé : L'application (notre Backend), en arrière-plan, échange ce Code d'Autorisation contre des jetons d'accès (Access </w:t>
+      </w:r>
+      <w:proofErr w:type="spellStart"/>
+      <w:r>
+        <w:t>Token</w:t>
+      </w:r>
+      <w:proofErr w:type="spellEnd"/>
+      <w:r>
+        <w:t>) auprès d'Azure AD. Cet échange est sécurisé grâce au mécanisme PKCE.</w:t>
       </w:r>
     </w:p>
     <w:p>
@@ -3706,11 +3757,35 @@
         <w:pStyle w:val="Retraitcorpsdetexte"/>
         <w:numPr>
           <w:ilvl w:val="0"/>
-          <w:numId w:val="50"/>
+          <w:numId w:val="10"/>
         </w:numPr>
       </w:pPr>
       <w:r>
-        <w:t>Accès aux Ressources : L'Access Token est ensuite inclus dans l'en-tête de chaque requête API de l'application (en tant que "Bearer Token"). Notre Backend vérifie la validité de ce jeton pour autoriser l'accès aux données de l'API.</w:t>
+        <w:t xml:space="preserve">Accès aux Ressources : L'Access </w:t>
+      </w:r>
+      <w:proofErr w:type="spellStart"/>
+      <w:r>
+        <w:t>Token</w:t>
+      </w:r>
+      <w:proofErr w:type="spellEnd"/>
+      <w:r>
+        <w:t xml:space="preserve"> est ensuite inclus dans l'en-tête de chaque requête API de l'application (en tant que "</w:t>
+      </w:r>
+      <w:proofErr w:type="spellStart"/>
+      <w:r>
+        <w:t>Bearer</w:t>
+      </w:r>
+      <w:proofErr w:type="spellEnd"/>
+      <w:r>
+        <w:t xml:space="preserve"> </w:t>
+      </w:r>
+      <w:proofErr w:type="spellStart"/>
+      <w:r>
+        <w:t>Token</w:t>
+      </w:r>
+      <w:proofErr w:type="spellEnd"/>
+      <w:r>
+        <w:t>"). Notre Backend vérifie la validité de ce jeton pour autoriser l'accès aux données de l'API.</w:t>
       </w:r>
     </w:p>
     <w:p>
@@ -3723,7 +3798,7 @@
         <w:pStyle w:val="Retraitcorpsdetexte"/>
         <w:numPr>
           <w:ilvl w:val="0"/>
-          <w:numId w:val="48"/>
+          <w:numId w:val="8"/>
         </w:numPr>
       </w:pPr>
       <w:r>
@@ -3746,7 +3821,7 @@
         <w:pStyle w:val="Retraitcorpsdetexte"/>
         <w:numPr>
           <w:ilvl w:val="0"/>
-          <w:numId w:val="49"/>
+          <w:numId w:val="9"/>
         </w:numPr>
       </w:pPr>
       <w:r>
@@ -3764,11 +3839,19 @@
         <w:pStyle w:val="Retraitcorpsdetexte"/>
         <w:numPr>
           <w:ilvl w:val="0"/>
-          <w:numId w:val="49"/>
+          <w:numId w:val="9"/>
         </w:numPr>
       </w:pPr>
       <w:r>
-        <w:t>Améliorer l'UX (Expérience Utilisateur) en permettant le rafraîchissement des tokens silencieusement (sans forcer l'utilisateur à se reconnecter à chaque expiration).</w:t>
+        <w:t xml:space="preserve">Améliorer l'UX (Expérience Utilisateur) en permettant le rafraîchissement des </w:t>
+      </w:r>
+      <w:proofErr w:type="spellStart"/>
+      <w:r>
+        <w:t>tokens</w:t>
+      </w:r>
+      <w:proofErr w:type="spellEnd"/>
+      <w:r>
+        <w:t xml:space="preserve"> silencieusement (sans forcer l'utilisateur à se reconnecter à chaque expiration).</w:t>
       </w:r>
     </w:p>
     <w:p>
@@ -3780,12 +3863,19 @@
       <w:pPr>
         <w:pStyle w:val="Titre2"/>
       </w:pPr>
+      <w:proofErr w:type="gramStart"/>
       <w:r>
         <w:t>Explica</w:t>
       </w:r>
       <w:r>
-        <w:t>tion .env</w:t>
-      </w:r>
+        <w:t>tion .</w:t>
+      </w:r>
+      <w:proofErr w:type="spellStart"/>
+      <w:r>
+        <w:t>env</w:t>
+      </w:r>
+      <w:proofErr w:type="spellEnd"/>
+      <w:proofErr w:type="gramEnd"/>
     </w:p>
     <w:p>
       <w:pPr>
@@ -3805,19 +3895,66 @@
         <w:t>S</w:t>
       </w:r>
       <w:r>
-        <w:t xml:space="preserve">chéma de </w:t>
-      </w:r>
-      <w:r>
-        <w:t>l’</w:t>
-      </w:r>
-      <w:r>
-        <w:t>application</w:t>
+        <w:t>chéma</w:t>
       </w:r>
     </w:p>
     <w:p>
       <w:pPr>
         <w:pStyle w:val="Retraitcorpsdetexte"/>
       </w:pPr>
+      <w:r>
+        <w:rPr>
+          <w:noProof/>
+        </w:rPr>
+        <w:drawing>
+          <wp:inline distT="0" distB="0" distL="0" distR="0" wp14:anchorId="53CCE9BD" wp14:editId="4ACD0CF2">
+            <wp:extent cx="4012565" cy="1187450"/>
+            <wp:effectExtent l="0" t="0" r="6985" b="0"/>
+            <wp:docPr id="92454078" name="Image 1"/>
+            <wp:cNvGraphicFramePr>
+              <a:graphicFrameLocks xmlns:a="http://schemas.openxmlformats.org/drawingml/2006/main" noChangeAspect="1"/>
+            </wp:cNvGraphicFramePr>
+            <a:graphic xmlns:a="http://schemas.openxmlformats.org/drawingml/2006/main">
+              <a:graphicData uri="http://schemas.openxmlformats.org/drawingml/2006/picture">
+                <pic:pic xmlns:pic="http://schemas.openxmlformats.org/drawingml/2006/picture">
+                  <pic:nvPicPr>
+                    <pic:cNvPr id="0" name="Picture 2"/>
+                    <pic:cNvPicPr>
+                      <a:picLocks noChangeAspect="1" noChangeArrowheads="1"/>
+                    </pic:cNvPicPr>
+                  </pic:nvPicPr>
+                  <pic:blipFill>
+                    <a:blip r:embed="rId9">
+                      <a:extLst>
+                        <a:ext uri="{28A0092B-C50C-407E-A947-70E740481C1C}">
+                          <a14:useLocalDpi xmlns:a14="http://schemas.microsoft.com/office/drawing/2010/main" val="0"/>
+                        </a:ext>
+                      </a:extLst>
+                    </a:blip>
+                    <a:srcRect/>
+                    <a:stretch>
+                      <a:fillRect/>
+                    </a:stretch>
+                  </pic:blipFill>
+                  <pic:spPr bwMode="auto">
+                    <a:xfrm>
+                      <a:off x="0" y="0"/>
+                      <a:ext cx="4012565" cy="1187450"/>
+                    </a:xfrm>
+                    <a:prstGeom prst="rect">
+                      <a:avLst/>
+                    </a:prstGeom>
+                    <a:noFill/>
+                    <a:ln>
+                      <a:noFill/>
+                    </a:ln>
+                  </pic:spPr>
+                </pic:pic>
+              </a:graphicData>
+            </a:graphic>
+          </wp:inline>
+        </w:drawing>
+      </w:r>
     </w:p>
     <w:p>
       <w:pPr>
@@ -3856,7 +3993,7 @@
         <w:pStyle w:val="Informations"/>
         <w:numPr>
           <w:ilvl w:val="5"/>
-          <w:numId w:val="23"/>
+          <w:numId w:val="5"/>
         </w:numPr>
       </w:pPr>
       <w:r>
@@ -3871,7 +4008,7 @@
         <w:pStyle w:val="Informations"/>
         <w:numPr>
           <w:ilvl w:val="5"/>
-          <w:numId w:val="23"/>
+          <w:numId w:val="5"/>
         </w:numPr>
       </w:pPr>
       <w:r>
@@ -3901,7 +4038,7 @@
         <w:pStyle w:val="Informations"/>
         <w:numPr>
           <w:ilvl w:val="5"/>
-          <w:numId w:val="24"/>
+          <w:numId w:val="6"/>
         </w:numPr>
       </w:pPr>
       <w:r>
@@ -3920,7 +4057,15 @@
         <w:t xml:space="preserve"> projet.</w:t>
       </w:r>
       <w:r>
-        <w:t xml:space="preserve"> Indiquer les différence entre les planifications initiales et détaillées avec le journal de travail.</w:t>
+        <w:t xml:space="preserve"> Indiquer </w:t>
+      </w:r>
+      <w:proofErr w:type="gramStart"/>
+      <w:r>
+        <w:t>les différence</w:t>
+      </w:r>
+      <w:proofErr w:type="gramEnd"/>
+      <w:r>
+        <w:t xml:space="preserve"> entre les planifications initiales et détaillées avec le journal de travail.</w:t>
       </w:r>
     </w:p>
     <w:p>
@@ -3940,22 +4085,27 @@
         <w:pStyle w:val="Informations"/>
         <w:numPr>
           <w:ilvl w:val="5"/>
-          <w:numId w:val="24"/>
+          <w:numId w:val="6"/>
         </w:numPr>
       </w:pPr>
       <w:r>
-        <w:t>Si c’était à refaire</w:t>
+        <w:t xml:space="preserve">Si c’était à </w:t>
+      </w:r>
+      <w:proofErr w:type="gramStart"/>
+      <w:r>
+        <w:t>refaire</w:t>
       </w:r>
       <w:r>
         <w:t>:</w:t>
       </w:r>
+      <w:proofErr w:type="gramEnd"/>
     </w:p>
     <w:p>
       <w:pPr>
         <w:pStyle w:val="Informations"/>
         <w:numPr>
           <w:ilvl w:val="6"/>
-          <w:numId w:val="24"/>
+          <w:numId w:val="6"/>
         </w:numPr>
       </w:pPr>
       <w:r>
@@ -3982,7 +4132,7 @@
         <w:pStyle w:val="Informations"/>
         <w:numPr>
           <w:ilvl w:val="6"/>
-          <w:numId w:val="24"/>
+          <w:numId w:val="6"/>
         </w:numPr>
       </w:pPr>
       <w:r>
@@ -4000,7 +4150,7 @@
         <w:pStyle w:val="Informations"/>
         <w:numPr>
           <w:ilvl w:val="5"/>
-          <w:numId w:val="24"/>
+          <w:numId w:val="6"/>
         </w:numPr>
       </w:pPr>
       <w:r>
@@ -4012,11 +4162,16 @@
         <w:pStyle w:val="Informations"/>
         <w:numPr>
           <w:ilvl w:val="5"/>
-          <w:numId w:val="24"/>
+          <w:numId w:val="6"/>
         </w:numPr>
       </w:pPr>
-      <w:r>
-        <w:t>Suite à donner, améliorations souhaitables, …</w:t>
+      <w:proofErr w:type="gramStart"/>
+      <w:r>
+        <w:t>Suite à</w:t>
+      </w:r>
+      <w:proofErr w:type="gramEnd"/>
+      <w:r>
+        <w:t xml:space="preserve"> donner, améliorations souhaitables, …</w:t>
       </w:r>
     </w:p>
     <w:p>
@@ -4024,7 +4179,7 @@
         <w:pStyle w:val="Informations"/>
         <w:numPr>
           <w:ilvl w:val="5"/>
-          <w:numId w:val="24"/>
+          <w:numId w:val="6"/>
         </w:numPr>
       </w:pPr>
       <w:r>
@@ -4039,6 +4194,7 @@
       <w:bookmarkStart w:id="16" w:name="_Toc165969657"/>
       <w:bookmarkStart w:id="17" w:name="_Toc308526346"/>
       <w:r>
+        <w:lastRenderedPageBreak/>
         <w:t>Divers</w:t>
       </w:r>
       <w:bookmarkEnd w:id="15"/>
@@ -4060,7 +4216,7 @@
         <w:pStyle w:val="Informations"/>
         <w:numPr>
           <w:ilvl w:val="5"/>
-          <w:numId w:val="25"/>
+          <w:numId w:val="7"/>
         </w:numPr>
       </w:pPr>
       <w:r>
@@ -4068,8 +4224,8 @@
       </w:r>
     </w:p>
     <w:sectPr>
-      <w:headerReference w:type="default" r:id="rId9"/>
-      <w:footerReference w:type="default" r:id="rId10"/>
+      <w:headerReference w:type="default" r:id="rId10"/>
+      <w:footerReference w:type="default" r:id="rId11"/>
       <w:pgSz w:w="11906" w:h="16838" w:code="9"/>
       <w:pgMar w:top="1418" w:right="1418" w:bottom="1418" w:left="1418" w:header="709" w:footer="709" w:gutter="0"/>
       <w:cols w:space="708"/>
@@ -4485,12 +4641,21 @@
               <w:szCs w:val="16"/>
             </w:rPr>
           </w:pPr>
+          <w:proofErr w:type="gramStart"/>
           <w:r>
             <w:rPr>
               <w:rFonts w:cs="Arial"/>
               <w:szCs w:val="16"/>
             </w:rPr>
-            <w:t xml:space="preserve">Version: </w:t>
+            <w:t>Version:</w:t>
+          </w:r>
+          <w:proofErr w:type="gramEnd"/>
+          <w:r>
+            <w:rPr>
+              <w:rFonts w:cs="Arial"/>
+              <w:szCs w:val="16"/>
+            </w:rPr>
+            <w:t xml:space="preserve"> </w:t>
           </w:r>
           <w:fldSimple w:instr=" REVNUM   \* MERGEFORMAT ">
             <w:r>
@@ -4536,7 +4701,7 @@
               <w:noProof/>
               <w:szCs w:val="16"/>
             </w:rPr>
-            <w:t>03.12.2025 16:20</w:t>
+            <w:t>03.12.2025 16:28</w:t>
           </w:r>
           <w:r>
             <w:rPr>
@@ -4748,167 +4913,278 @@
         <v:path o:extrusionok="f" gradientshapeok="t" o:connecttype="rect"/>
         <o:lock v:ext="edit" aspectratio="t"/>
       </v:shapetype>
-      <v:shape id="_x0000_i1030" type="#_x0000_t75" style="width:11.7pt;height:11.7pt" o:bullet="t">
+      <v:shape id="_x0000_i1032" type="#_x0000_t75" style="width:11.8pt;height:11.8pt" o:bullet="t">
         <v:imagedata r:id="rId1" o:title="BD10263_"/>
       </v:shape>
     </w:pict>
   </w:numPicBullet>
   <w:abstractNum w:abstractNumId="0" w15:restartNumberingAfterBreak="0">
-    <w:nsid w:val="FFFFFF7C"/>
-    <w:multiLevelType w:val="singleLevel"/>
-    <w:tmpl w:val="4328A0CE"/>
+    <w:nsid w:val="02202AAE"/>
+    <w:multiLevelType w:val="multilevel"/>
+    <w:tmpl w:val="C2ACEA3A"/>
     <w:lvl w:ilvl="0">
       <w:start w:val="1"/>
       <w:numFmt w:val="decimal"/>
-      <w:lvlText w:val="%1."/>
+      <w:lvlText w:val="%1"/>
       <w:lvlJc w:val="left"/>
       <w:pPr>
         <w:tabs>
-          <w:tab w:val="num" w:pos="1492"/>
+          <w:tab w:val="num" w:pos="432"/>
         </w:tabs>
-        <w:ind w:left="1492" w:hanging="360"/>
-      </w:pPr>
+        <w:ind w:left="432" w:hanging="432"/>
+      </w:pPr>
+      <w:rPr>
+        <w:rFonts w:hint="default"/>
+      </w:rPr>
+    </w:lvl>
+    <w:lvl w:ilvl="1">
+      <w:start w:val="1"/>
+      <w:numFmt w:val="decimal"/>
+      <w:lvlText w:val="%1.%2"/>
+      <w:lvlJc w:val="left"/>
+      <w:pPr>
+        <w:tabs>
+          <w:tab w:val="num" w:pos="576"/>
+        </w:tabs>
+        <w:ind w:left="576" w:hanging="576"/>
+      </w:pPr>
+      <w:rPr>
+        <w:rFonts w:hint="default"/>
+      </w:rPr>
+    </w:lvl>
+    <w:lvl w:ilvl="2">
+      <w:start w:val="1"/>
+      <w:numFmt w:val="decimal"/>
+      <w:lvlText w:val="%1.%2.%3"/>
+      <w:lvlJc w:val="left"/>
+      <w:pPr>
+        <w:tabs>
+          <w:tab w:val="num" w:pos="720"/>
+        </w:tabs>
+        <w:ind w:left="720" w:hanging="720"/>
+      </w:pPr>
+      <w:rPr>
+        <w:rFonts w:hint="default"/>
+      </w:rPr>
+    </w:lvl>
+    <w:lvl w:ilvl="3">
+      <w:start w:val="1"/>
+      <w:numFmt w:val="decimal"/>
+      <w:lvlText w:val="%1.%2.%3.%4"/>
+      <w:lvlJc w:val="left"/>
+      <w:pPr>
+        <w:tabs>
+          <w:tab w:val="num" w:pos="864"/>
+        </w:tabs>
+        <w:ind w:left="864" w:hanging="864"/>
+      </w:pPr>
+      <w:rPr>
+        <w:rFonts w:hint="default"/>
+      </w:rPr>
+    </w:lvl>
+    <w:lvl w:ilvl="4">
+      <w:start w:val="1"/>
+      <w:numFmt w:val="decimal"/>
+      <w:pStyle w:val="Titre5"/>
+      <w:lvlText w:val="%1.%2.%3.%4.%5"/>
+      <w:lvlJc w:val="left"/>
+      <w:pPr>
+        <w:tabs>
+          <w:tab w:val="num" w:pos="1008"/>
+        </w:tabs>
+        <w:ind w:left="1008" w:hanging="1008"/>
+      </w:pPr>
+      <w:rPr>
+        <w:rFonts w:hint="default"/>
+      </w:rPr>
+    </w:lvl>
+    <w:lvl w:ilvl="5">
+      <w:start w:val="1"/>
+      <w:numFmt w:val="decimal"/>
+      <w:pStyle w:val="Titre6"/>
+      <w:lvlText w:val="%1.%2.%3.%4.%5.%6"/>
+      <w:lvlJc w:val="left"/>
+      <w:pPr>
+        <w:tabs>
+          <w:tab w:val="num" w:pos="1152"/>
+        </w:tabs>
+        <w:ind w:left="1152" w:hanging="1152"/>
+      </w:pPr>
+      <w:rPr>
+        <w:rFonts w:hint="default"/>
+      </w:rPr>
+    </w:lvl>
+    <w:lvl w:ilvl="6">
+      <w:start w:val="1"/>
+      <w:numFmt w:val="decimal"/>
+      <w:pStyle w:val="Titre7"/>
+      <w:lvlText w:val="%1.%2.%3.%4.%5.%6.%7"/>
+      <w:lvlJc w:val="left"/>
+      <w:pPr>
+        <w:tabs>
+          <w:tab w:val="num" w:pos="1296"/>
+        </w:tabs>
+        <w:ind w:left="1296" w:hanging="1296"/>
+      </w:pPr>
+      <w:rPr>
+        <w:rFonts w:hint="default"/>
+      </w:rPr>
+    </w:lvl>
+    <w:lvl w:ilvl="7">
+      <w:start w:val="1"/>
+      <w:numFmt w:val="decimal"/>
+      <w:pStyle w:val="Titre8"/>
+      <w:lvlText w:val="%1.%2.%3.%4.%5.%6.%7.%8"/>
+      <w:lvlJc w:val="left"/>
+      <w:pPr>
+        <w:tabs>
+          <w:tab w:val="num" w:pos="1440"/>
+        </w:tabs>
+        <w:ind w:left="1440" w:hanging="1440"/>
+      </w:pPr>
+      <w:rPr>
+        <w:rFonts w:hint="default"/>
+      </w:rPr>
+    </w:lvl>
+    <w:lvl w:ilvl="8">
+      <w:start w:val="1"/>
+      <w:numFmt w:val="decimal"/>
+      <w:pStyle w:val="Titre9"/>
+      <w:lvlText w:val="%1.%2.%3.%4.%5.%6.%7.%8.%9"/>
+      <w:lvlJc w:val="left"/>
+      <w:pPr>
+        <w:tabs>
+          <w:tab w:val="num" w:pos="1584"/>
+        </w:tabs>
+        <w:ind w:left="1584" w:hanging="1584"/>
+      </w:pPr>
+      <w:rPr>
+        <w:rFonts w:hint="default"/>
+      </w:rPr>
     </w:lvl>
   </w:abstractNum>
   <w:abstractNum w:abstractNumId="1" w15:restartNumberingAfterBreak="0">
-    <w:nsid w:val="FFFFFF7D"/>
-    <w:multiLevelType w:val="singleLevel"/>
-    <w:tmpl w:val="D812EAFE"/>
+    <w:nsid w:val="06482CAE"/>
+    <w:multiLevelType w:val="multilevel"/>
+    <w:tmpl w:val="100C0021"/>
     <w:lvl w:ilvl="0">
       <w:start w:val="1"/>
-      <w:numFmt w:val="decimal"/>
-      <w:lvlText w:val="%1."/>
-      <w:lvlJc w:val="left"/>
-      <w:pPr>
-        <w:tabs>
-          <w:tab w:val="num" w:pos="1209"/>
-        </w:tabs>
-        <w:ind w:left="1209" w:hanging="360"/>
-      </w:pPr>
+      <w:numFmt w:val="bullet"/>
+      <w:lvlText w:val=""/>
+      <w:lvlJc w:val="left"/>
+      <w:pPr>
+        <w:ind w:left="360" w:hanging="360"/>
+      </w:pPr>
+      <w:rPr>
+        <w:rFonts w:ascii="Wingdings" w:hAnsi="Wingdings" w:hint="default"/>
+      </w:rPr>
+    </w:lvl>
+    <w:lvl w:ilvl="1">
+      <w:start w:val="1"/>
+      <w:numFmt w:val="bullet"/>
+      <w:lvlText w:val=""/>
+      <w:lvlJc w:val="left"/>
+      <w:pPr>
+        <w:ind w:left="720" w:hanging="360"/>
+      </w:pPr>
+      <w:rPr>
+        <w:rFonts w:ascii="Wingdings" w:hAnsi="Wingdings" w:hint="default"/>
+      </w:rPr>
+    </w:lvl>
+    <w:lvl w:ilvl="2">
+      <w:start w:val="1"/>
+      <w:numFmt w:val="bullet"/>
+      <w:lvlText w:val=""/>
+      <w:lvlJc w:val="left"/>
+      <w:pPr>
+        <w:ind w:left="1080" w:hanging="360"/>
+      </w:pPr>
+      <w:rPr>
+        <w:rFonts w:ascii="Wingdings" w:hAnsi="Wingdings" w:hint="default"/>
+      </w:rPr>
+    </w:lvl>
+    <w:lvl w:ilvl="3">
+      <w:start w:val="1"/>
+      <w:numFmt w:val="bullet"/>
+      <w:lvlText w:val=""/>
+      <w:lvlJc w:val="left"/>
+      <w:pPr>
+        <w:ind w:left="1440" w:hanging="360"/>
+      </w:pPr>
+      <w:rPr>
+        <w:rFonts w:ascii="Symbol" w:hAnsi="Symbol" w:hint="default"/>
+      </w:rPr>
+    </w:lvl>
+    <w:lvl w:ilvl="4">
+      <w:start w:val="1"/>
+      <w:numFmt w:val="bullet"/>
+      <w:lvlText w:val=""/>
+      <w:lvlJc w:val="left"/>
+      <w:pPr>
+        <w:ind w:left="1800" w:hanging="360"/>
+      </w:pPr>
+      <w:rPr>
+        <w:rFonts w:ascii="Symbol" w:hAnsi="Symbol" w:hint="default"/>
+      </w:rPr>
+    </w:lvl>
+    <w:lvl w:ilvl="5">
+      <w:start w:val="1"/>
+      <w:numFmt w:val="bullet"/>
+      <w:lvlText w:val=""/>
+      <w:lvlJc w:val="left"/>
+      <w:pPr>
+        <w:ind w:left="2160" w:hanging="360"/>
+      </w:pPr>
+      <w:rPr>
+        <w:rFonts w:ascii="Wingdings" w:hAnsi="Wingdings" w:hint="default"/>
+      </w:rPr>
+    </w:lvl>
+    <w:lvl w:ilvl="6">
+      <w:start w:val="1"/>
+      <w:numFmt w:val="bullet"/>
+      <w:lvlText w:val=""/>
+      <w:lvlJc w:val="left"/>
+      <w:pPr>
+        <w:ind w:left="2520" w:hanging="360"/>
+      </w:pPr>
+      <w:rPr>
+        <w:rFonts w:ascii="Wingdings" w:hAnsi="Wingdings" w:hint="default"/>
+      </w:rPr>
+    </w:lvl>
+    <w:lvl w:ilvl="7">
+      <w:start w:val="1"/>
+      <w:numFmt w:val="bullet"/>
+      <w:lvlText w:val=""/>
+      <w:lvlJc w:val="left"/>
+      <w:pPr>
+        <w:ind w:left="2880" w:hanging="360"/>
+      </w:pPr>
+      <w:rPr>
+        <w:rFonts w:ascii="Symbol" w:hAnsi="Symbol" w:hint="default"/>
+      </w:rPr>
+    </w:lvl>
+    <w:lvl w:ilvl="8">
+      <w:start w:val="1"/>
+      <w:numFmt w:val="bullet"/>
+      <w:lvlText w:val=""/>
+      <w:lvlJc w:val="left"/>
+      <w:pPr>
+        <w:ind w:left="3240" w:hanging="360"/>
+      </w:pPr>
+      <w:rPr>
+        <w:rFonts w:ascii="Symbol" w:hAnsi="Symbol" w:hint="default"/>
+      </w:rPr>
     </w:lvl>
   </w:abstractNum>
   <w:abstractNum w:abstractNumId="2" w15:restartNumberingAfterBreak="0">
-    <w:nsid w:val="FFFFFF7E"/>
+    <w:nsid w:val="0A7C7405"/>
     <w:multiLevelType w:val="singleLevel"/>
-    <w:tmpl w:val="759C624C"/>
+    <w:tmpl w:val="92869324"/>
     <w:lvl w:ilvl="0">
       <w:start w:val="1"/>
-      <w:numFmt w:val="decimal"/>
-      <w:lvlText w:val="%1."/>
-      <w:lvlJc w:val="left"/>
-      <w:pPr>
-        <w:tabs>
-          <w:tab w:val="num" w:pos="926"/>
-        </w:tabs>
-        <w:ind w:left="926" w:hanging="360"/>
-      </w:pPr>
-    </w:lvl>
-  </w:abstractNum>
-  <w:abstractNum w:abstractNumId="3" w15:restartNumberingAfterBreak="0">
-    <w:nsid w:val="FFFFFF7F"/>
-    <w:multiLevelType w:val="singleLevel"/>
-    <w:tmpl w:val="22B62718"/>
-    <w:lvl w:ilvl="0">
-      <w:start w:val="1"/>
-      <w:numFmt w:val="decimal"/>
-      <w:lvlText w:val="%1."/>
-      <w:lvlJc w:val="left"/>
-      <w:pPr>
-        <w:tabs>
-          <w:tab w:val="num" w:pos="643"/>
-        </w:tabs>
-        <w:ind w:left="643" w:hanging="360"/>
-      </w:pPr>
-    </w:lvl>
-  </w:abstractNum>
-  <w:abstractNum w:abstractNumId="4" w15:restartNumberingAfterBreak="0">
-    <w:nsid w:val="FFFFFF80"/>
-    <w:multiLevelType w:val="singleLevel"/>
-    <w:tmpl w:val="466E7814"/>
-    <w:lvl w:ilvl="0">
-      <w:start w:val="1"/>
       <w:numFmt w:val="bullet"/>
+      <w:pStyle w:val="Retraitnormal1"/>
       <w:lvlText w:val=""/>
-      <w:lvlJc w:val="left"/>
-      <w:pPr>
-        <w:tabs>
-          <w:tab w:val="num" w:pos="1492"/>
-        </w:tabs>
-        <w:ind w:left="1492" w:hanging="360"/>
-      </w:pPr>
-      <w:rPr>
-        <w:rFonts w:ascii="Symbol" w:hAnsi="Symbol" w:hint="default"/>
-      </w:rPr>
-    </w:lvl>
-  </w:abstractNum>
-  <w:abstractNum w:abstractNumId="5" w15:restartNumberingAfterBreak="0">
-    <w:nsid w:val="FFFFFF81"/>
-    <w:multiLevelType w:val="singleLevel"/>
-    <w:tmpl w:val="CD84B6E8"/>
-    <w:lvl w:ilvl="0">
-      <w:start w:val="1"/>
-      <w:numFmt w:val="bullet"/>
-      <w:lvlText w:val=""/>
-      <w:lvlJc w:val="left"/>
-      <w:pPr>
-        <w:tabs>
-          <w:tab w:val="num" w:pos="1209"/>
-        </w:tabs>
-        <w:ind w:left="1209" w:hanging="360"/>
-      </w:pPr>
-      <w:rPr>
-        <w:rFonts w:ascii="Symbol" w:hAnsi="Symbol" w:hint="default"/>
-      </w:rPr>
-    </w:lvl>
-  </w:abstractNum>
-  <w:abstractNum w:abstractNumId="6" w15:restartNumberingAfterBreak="0">
-    <w:nsid w:val="FFFFFF82"/>
-    <w:multiLevelType w:val="singleLevel"/>
-    <w:tmpl w:val="EA4290CC"/>
-    <w:lvl w:ilvl="0">
-      <w:start w:val="1"/>
-      <w:numFmt w:val="bullet"/>
-      <w:lvlText w:val=""/>
-      <w:lvlJc w:val="left"/>
-      <w:pPr>
-        <w:tabs>
-          <w:tab w:val="num" w:pos="926"/>
-        </w:tabs>
-        <w:ind w:left="926" w:hanging="360"/>
-      </w:pPr>
-      <w:rPr>
-        <w:rFonts w:ascii="Symbol" w:hAnsi="Symbol" w:hint="default"/>
-      </w:rPr>
-    </w:lvl>
-  </w:abstractNum>
-  <w:abstractNum w:abstractNumId="7" w15:restartNumberingAfterBreak="0">
-    <w:nsid w:val="FFFFFF83"/>
-    <w:multiLevelType w:val="singleLevel"/>
-    <w:tmpl w:val="B164EE08"/>
-    <w:lvl w:ilvl="0">
-      <w:start w:val="1"/>
-      <w:numFmt w:val="bullet"/>
-      <w:lvlText w:val=""/>
-      <w:lvlJc w:val="left"/>
-      <w:pPr>
-        <w:tabs>
-          <w:tab w:val="num" w:pos="643"/>
-        </w:tabs>
-        <w:ind w:left="643" w:hanging="360"/>
-      </w:pPr>
-      <w:rPr>
-        <w:rFonts w:ascii="Symbol" w:hAnsi="Symbol" w:hint="default"/>
-      </w:rPr>
-    </w:lvl>
-  </w:abstractNum>
-  <w:abstractNum w:abstractNumId="8" w15:restartNumberingAfterBreak="0">
-    <w:nsid w:val="FFFFFF88"/>
-    <w:multiLevelType w:val="singleLevel"/>
-    <w:tmpl w:val="0B4A9174"/>
-    <w:lvl w:ilvl="0">
-      <w:start w:val="1"/>
-      <w:numFmt w:val="decimal"/>
-      <w:lvlText w:val="%1."/>
       <w:lvlJc w:val="left"/>
       <w:pPr>
         <w:tabs>
@@ -4916,30 +5192,13 @@
         </w:tabs>
         <w:ind w:left="360" w:hanging="360"/>
       </w:pPr>
+      <w:rPr>
+        <w:rFonts w:ascii="Symbol" w:hAnsi="Symbol" w:hint="default"/>
+      </w:rPr>
     </w:lvl>
   </w:abstractNum>
-  <w:abstractNum w:abstractNumId="9" w15:restartNumberingAfterBreak="0">
-    <w:nsid w:val="FFFFFF89"/>
-    <w:multiLevelType w:val="singleLevel"/>
-    <w:tmpl w:val="2FD089B0"/>
-    <w:lvl w:ilvl="0">
-      <w:start w:val="1"/>
-      <w:numFmt w:val="bullet"/>
-      <w:lvlText w:val=""/>
-      <w:lvlJc w:val="left"/>
-      <w:pPr>
-        <w:tabs>
-          <w:tab w:val="num" w:pos="360"/>
-        </w:tabs>
-        <w:ind w:left="360" w:hanging="360"/>
-      </w:pPr>
-      <w:rPr>
-        <w:rFonts w:ascii="Symbol" w:hAnsi="Symbol" w:hint="default"/>
-      </w:rPr>
-    </w:lvl>
-  </w:abstractNum>
-  <w:abstractNum w:abstractNumId="10" w15:restartNumberingAfterBreak="0">
-    <w:nsid w:val="00045A22"/>
+  <w:abstractNum w:abstractNumId="3" w15:restartNumberingAfterBreak="0">
+    <w:nsid w:val="13386E8A"/>
     <w:multiLevelType w:val="multilevel"/>
     <w:tmpl w:val="100C0021"/>
     <w:lvl w:ilvl="0">
@@ -5051,20 +5310,277 @@
       </w:rPr>
     </w:lvl>
   </w:abstractNum>
-  <w:abstractNum w:abstractNumId="11" w15:restartNumberingAfterBreak="0">
-    <w:nsid w:val="02202AAE"/>
+  <w:abstractNum w:abstractNumId="4" w15:restartNumberingAfterBreak="0">
+    <w:nsid w:val="13AB381A"/>
+    <w:multiLevelType w:val="hybridMultilevel"/>
+    <w:tmpl w:val="B43857E8"/>
+    <w:lvl w:ilvl="0" w:tplc="324611CA">
+      <w:start w:val="1"/>
+      <w:numFmt w:val="bullet"/>
+      <w:pStyle w:val="Puce"/>
+      <w:lvlText w:val=""/>
+      <w:lvlPicBulletId w:val="0"/>
+      <w:lvlJc w:val="left"/>
+      <w:pPr>
+        <w:tabs>
+          <w:tab w:val="num" w:pos="794"/>
+        </w:tabs>
+        <w:ind w:left="794" w:hanging="454"/>
+      </w:pPr>
+      <w:rPr>
+        <w:rFonts w:ascii="Symbol" w:hAnsi="Symbol" w:hint="default"/>
+        <w:color w:val="auto"/>
+      </w:rPr>
+    </w:lvl>
+    <w:lvl w:ilvl="1" w:tplc="040C0003" w:tentative="1">
+      <w:start w:val="1"/>
+      <w:numFmt w:val="bullet"/>
+      <w:lvlText w:val="o"/>
+      <w:lvlJc w:val="left"/>
+      <w:pPr>
+        <w:tabs>
+          <w:tab w:val="num" w:pos="1440"/>
+        </w:tabs>
+        <w:ind w:left="1440" w:hanging="360"/>
+      </w:pPr>
+      <w:rPr>
+        <w:rFonts w:ascii="Courier New" w:hAnsi="Courier New" w:cs="Courier New" w:hint="default"/>
+      </w:rPr>
+    </w:lvl>
+    <w:lvl w:ilvl="2" w:tplc="040C0005" w:tentative="1">
+      <w:start w:val="1"/>
+      <w:numFmt w:val="bullet"/>
+      <w:lvlText w:val=""/>
+      <w:lvlJc w:val="left"/>
+      <w:pPr>
+        <w:tabs>
+          <w:tab w:val="num" w:pos="2160"/>
+        </w:tabs>
+        <w:ind w:left="2160" w:hanging="360"/>
+      </w:pPr>
+      <w:rPr>
+        <w:rFonts w:ascii="Wingdings" w:hAnsi="Wingdings" w:hint="default"/>
+      </w:rPr>
+    </w:lvl>
+    <w:lvl w:ilvl="3" w:tplc="040C0001" w:tentative="1">
+      <w:start w:val="1"/>
+      <w:numFmt w:val="bullet"/>
+      <w:lvlText w:val=""/>
+      <w:lvlJc w:val="left"/>
+      <w:pPr>
+        <w:tabs>
+          <w:tab w:val="num" w:pos="2880"/>
+        </w:tabs>
+        <w:ind w:left="2880" w:hanging="360"/>
+      </w:pPr>
+      <w:rPr>
+        <w:rFonts w:ascii="Symbol" w:hAnsi="Symbol" w:hint="default"/>
+      </w:rPr>
+    </w:lvl>
+    <w:lvl w:ilvl="4" w:tplc="040C0003" w:tentative="1">
+      <w:start w:val="1"/>
+      <w:numFmt w:val="bullet"/>
+      <w:lvlText w:val="o"/>
+      <w:lvlJc w:val="left"/>
+      <w:pPr>
+        <w:tabs>
+          <w:tab w:val="num" w:pos="3600"/>
+        </w:tabs>
+        <w:ind w:left="3600" w:hanging="360"/>
+      </w:pPr>
+      <w:rPr>
+        <w:rFonts w:ascii="Courier New" w:hAnsi="Courier New" w:cs="Courier New" w:hint="default"/>
+      </w:rPr>
+    </w:lvl>
+    <w:lvl w:ilvl="5" w:tplc="040C0005" w:tentative="1">
+      <w:start w:val="1"/>
+      <w:numFmt w:val="bullet"/>
+      <w:lvlText w:val=""/>
+      <w:lvlJc w:val="left"/>
+      <w:pPr>
+        <w:tabs>
+          <w:tab w:val="num" w:pos="4320"/>
+        </w:tabs>
+        <w:ind w:left="4320" w:hanging="360"/>
+      </w:pPr>
+      <w:rPr>
+        <w:rFonts w:ascii="Wingdings" w:hAnsi="Wingdings" w:hint="default"/>
+      </w:rPr>
+    </w:lvl>
+    <w:lvl w:ilvl="6" w:tplc="040C0001" w:tentative="1">
+      <w:start w:val="1"/>
+      <w:numFmt w:val="bullet"/>
+      <w:lvlText w:val=""/>
+      <w:lvlJc w:val="left"/>
+      <w:pPr>
+        <w:tabs>
+          <w:tab w:val="num" w:pos="5040"/>
+        </w:tabs>
+        <w:ind w:left="5040" w:hanging="360"/>
+      </w:pPr>
+      <w:rPr>
+        <w:rFonts w:ascii="Symbol" w:hAnsi="Symbol" w:hint="default"/>
+      </w:rPr>
+    </w:lvl>
+    <w:lvl w:ilvl="7" w:tplc="040C0003" w:tentative="1">
+      <w:start w:val="1"/>
+      <w:numFmt w:val="bullet"/>
+      <w:lvlText w:val="o"/>
+      <w:lvlJc w:val="left"/>
+      <w:pPr>
+        <w:tabs>
+          <w:tab w:val="num" w:pos="5760"/>
+        </w:tabs>
+        <w:ind w:left="5760" w:hanging="360"/>
+      </w:pPr>
+      <w:rPr>
+        <w:rFonts w:ascii="Courier New" w:hAnsi="Courier New" w:cs="Courier New" w:hint="default"/>
+      </w:rPr>
+    </w:lvl>
+    <w:lvl w:ilvl="8" w:tplc="040C0005" w:tentative="1">
+      <w:start w:val="1"/>
+      <w:numFmt w:val="bullet"/>
+      <w:lvlText w:val=""/>
+      <w:lvlJc w:val="left"/>
+      <w:pPr>
+        <w:tabs>
+          <w:tab w:val="num" w:pos="6480"/>
+        </w:tabs>
+        <w:ind w:left="6480" w:hanging="360"/>
+      </w:pPr>
+      <w:rPr>
+        <w:rFonts w:ascii="Wingdings" w:hAnsi="Wingdings" w:hint="default"/>
+      </w:rPr>
+    </w:lvl>
+  </w:abstractNum>
+  <w:abstractNum w:abstractNumId="5" w15:restartNumberingAfterBreak="0">
+    <w:nsid w:val="16F15D2A"/>
+    <w:multiLevelType w:val="hybridMultilevel"/>
+    <w:tmpl w:val="C50E55C4"/>
+    <w:lvl w:ilvl="0" w:tplc="100C0001">
+      <w:start w:val="1"/>
+      <w:numFmt w:val="bullet"/>
+      <w:lvlText w:val=""/>
+      <w:lvlJc w:val="left"/>
+      <w:pPr>
+        <w:ind w:left="1854" w:hanging="360"/>
+      </w:pPr>
+      <w:rPr>
+        <w:rFonts w:ascii="Symbol" w:hAnsi="Symbol" w:hint="default"/>
+      </w:rPr>
+    </w:lvl>
+    <w:lvl w:ilvl="1" w:tplc="100C0003" w:tentative="1">
+      <w:start w:val="1"/>
+      <w:numFmt w:val="bullet"/>
+      <w:lvlText w:val="o"/>
+      <w:lvlJc w:val="left"/>
+      <w:pPr>
+        <w:ind w:left="2574" w:hanging="360"/>
+      </w:pPr>
+      <w:rPr>
+        <w:rFonts w:ascii="Courier New" w:hAnsi="Courier New" w:cs="Courier New" w:hint="default"/>
+      </w:rPr>
+    </w:lvl>
+    <w:lvl w:ilvl="2" w:tplc="100C0005" w:tentative="1">
+      <w:start w:val="1"/>
+      <w:numFmt w:val="bullet"/>
+      <w:lvlText w:val=""/>
+      <w:lvlJc w:val="left"/>
+      <w:pPr>
+        <w:ind w:left="3294" w:hanging="360"/>
+      </w:pPr>
+      <w:rPr>
+        <w:rFonts w:ascii="Wingdings" w:hAnsi="Wingdings" w:hint="default"/>
+      </w:rPr>
+    </w:lvl>
+    <w:lvl w:ilvl="3" w:tplc="100C0001" w:tentative="1">
+      <w:start w:val="1"/>
+      <w:numFmt w:val="bullet"/>
+      <w:lvlText w:val=""/>
+      <w:lvlJc w:val="left"/>
+      <w:pPr>
+        <w:ind w:left="4014" w:hanging="360"/>
+      </w:pPr>
+      <w:rPr>
+        <w:rFonts w:ascii="Symbol" w:hAnsi="Symbol" w:hint="default"/>
+      </w:rPr>
+    </w:lvl>
+    <w:lvl w:ilvl="4" w:tplc="100C0003" w:tentative="1">
+      <w:start w:val="1"/>
+      <w:numFmt w:val="bullet"/>
+      <w:lvlText w:val="o"/>
+      <w:lvlJc w:val="left"/>
+      <w:pPr>
+        <w:ind w:left="4734" w:hanging="360"/>
+      </w:pPr>
+      <w:rPr>
+        <w:rFonts w:ascii="Courier New" w:hAnsi="Courier New" w:cs="Courier New" w:hint="default"/>
+      </w:rPr>
+    </w:lvl>
+    <w:lvl w:ilvl="5" w:tplc="100C0005" w:tentative="1">
+      <w:start w:val="1"/>
+      <w:numFmt w:val="bullet"/>
+      <w:lvlText w:val=""/>
+      <w:lvlJc w:val="left"/>
+      <w:pPr>
+        <w:ind w:left="5454" w:hanging="360"/>
+      </w:pPr>
+      <w:rPr>
+        <w:rFonts w:ascii="Wingdings" w:hAnsi="Wingdings" w:hint="default"/>
+      </w:rPr>
+    </w:lvl>
+    <w:lvl w:ilvl="6" w:tplc="100C0001" w:tentative="1">
+      <w:start w:val="1"/>
+      <w:numFmt w:val="bullet"/>
+      <w:lvlText w:val=""/>
+      <w:lvlJc w:val="left"/>
+      <w:pPr>
+        <w:ind w:left="6174" w:hanging="360"/>
+      </w:pPr>
+      <w:rPr>
+        <w:rFonts w:ascii="Symbol" w:hAnsi="Symbol" w:hint="default"/>
+      </w:rPr>
+    </w:lvl>
+    <w:lvl w:ilvl="7" w:tplc="100C0003" w:tentative="1">
+      <w:start w:val="1"/>
+      <w:numFmt w:val="bullet"/>
+      <w:lvlText w:val="o"/>
+      <w:lvlJc w:val="left"/>
+      <w:pPr>
+        <w:ind w:left="6894" w:hanging="360"/>
+      </w:pPr>
+      <w:rPr>
+        <w:rFonts w:ascii="Courier New" w:hAnsi="Courier New" w:cs="Courier New" w:hint="default"/>
+      </w:rPr>
+    </w:lvl>
+    <w:lvl w:ilvl="8" w:tplc="100C0005" w:tentative="1">
+      <w:start w:val="1"/>
+      <w:numFmt w:val="bullet"/>
+      <w:lvlText w:val=""/>
+      <w:lvlJc w:val="left"/>
+      <w:pPr>
+        <w:ind w:left="7614" w:hanging="360"/>
+      </w:pPr>
+      <w:rPr>
+        <w:rFonts w:ascii="Wingdings" w:hAnsi="Wingdings" w:hint="default"/>
+      </w:rPr>
+    </w:lvl>
+  </w:abstractNum>
+  <w:abstractNum w:abstractNumId="6" w15:restartNumberingAfterBreak="0">
+    <w:nsid w:val="2A8F67FD"/>
     <w:multiLevelType w:val="multilevel"/>
-    <w:tmpl w:val="C2ACEA3A"/>
+    <w:tmpl w:val="08EA5668"/>
     <w:lvl w:ilvl="0">
       <w:start w:val="1"/>
       <w:numFmt w:val="decimal"/>
+      <w:pStyle w:val="Titre1"/>
       <w:lvlText w:val="%1"/>
       <w:lvlJc w:val="left"/>
       <w:pPr>
         <w:tabs>
-          <w:tab w:val="num" w:pos="432"/>
+          <w:tab w:val="num" w:pos="567"/>
         </w:tabs>
-        <w:ind w:left="432" w:hanging="432"/>
+        <w:ind w:left="567" w:hanging="567"/>
       </w:pPr>
       <w:rPr>
         <w:rFonts w:hint="default"/>
@@ -5073,13 +5589,14 @@
     <w:lvl w:ilvl="1">
       <w:start w:val="1"/>
       <w:numFmt w:val="decimal"/>
+      <w:pStyle w:val="Titre2"/>
       <w:lvlText w:val="%1.%2"/>
       <w:lvlJc w:val="left"/>
       <w:pPr>
         <w:tabs>
-          <w:tab w:val="num" w:pos="576"/>
+          <w:tab w:val="num" w:pos="1134"/>
         </w:tabs>
-        <w:ind w:left="576" w:hanging="576"/>
+        <w:ind w:left="1134" w:hanging="567"/>
       </w:pPr>
       <w:rPr>
         <w:rFonts w:hint="default"/>
@@ -5088,13 +5605,14 @@
     <w:lvl w:ilvl="2">
       <w:start w:val="1"/>
       <w:numFmt w:val="decimal"/>
+      <w:pStyle w:val="Titre3"/>
       <w:lvlText w:val="%1.%2.%3"/>
       <w:lvlJc w:val="left"/>
       <w:pPr>
         <w:tabs>
-          <w:tab w:val="num" w:pos="720"/>
+          <w:tab w:val="num" w:pos="1814"/>
         </w:tabs>
-        <w:ind w:left="720" w:hanging="720"/>
+        <w:ind w:left="1814" w:hanging="680"/>
       </w:pPr>
       <w:rPr>
         <w:rFonts w:hint="default"/>
@@ -5118,7 +5636,6 @@
     <w:lvl w:ilvl="4">
       <w:start w:val="1"/>
       <w:numFmt w:val="decimal"/>
-      <w:pStyle w:val="Titre5"/>
       <w:lvlText w:val="%1.%2.%3.%4.%5"/>
       <w:lvlJc w:val="left"/>
       <w:pPr>
@@ -5134,7 +5651,6 @@
     <w:lvl w:ilvl="5">
       <w:start w:val="1"/>
       <w:numFmt w:val="decimal"/>
-      <w:pStyle w:val="Titre6"/>
       <w:lvlText w:val="%1.%2.%3.%4.%5.%6"/>
       <w:lvlJc w:val="left"/>
       <w:pPr>
@@ -5150,7 +5666,6 @@
     <w:lvl w:ilvl="6">
       <w:start w:val="1"/>
       <w:numFmt w:val="decimal"/>
-      <w:pStyle w:val="Titre7"/>
       <w:lvlText w:val="%1.%2.%3.%4.%5.%6.%7"/>
       <w:lvlJc w:val="left"/>
       <w:pPr>
@@ -5166,7 +5681,6 @@
     <w:lvl w:ilvl="7">
       <w:start w:val="1"/>
       <w:numFmt w:val="decimal"/>
-      <w:pStyle w:val="Titre8"/>
       <w:lvlText w:val="%1.%2.%3.%4.%5.%6.%7.%8"/>
       <w:lvlJc w:val="left"/>
       <w:pPr>
@@ -5182,7 +5696,6 @@
     <w:lvl w:ilvl="8">
       <w:start w:val="1"/>
       <w:numFmt w:val="decimal"/>
-      <w:pStyle w:val="Titre9"/>
       <w:lvlText w:val="%1.%2.%3.%4.%5.%6.%7.%8.%9"/>
       <w:lvlJc w:val="left"/>
       <w:pPr>
@@ -5196,1331 +5709,7 @@
       </w:rPr>
     </w:lvl>
   </w:abstractNum>
-  <w:abstractNum w:abstractNumId="12" w15:restartNumberingAfterBreak="0">
-    <w:nsid w:val="037669EE"/>
-    <w:multiLevelType w:val="multilevel"/>
-    <w:tmpl w:val="100C0021"/>
-    <w:lvl w:ilvl="0">
-      <w:start w:val="1"/>
-      <w:numFmt w:val="bullet"/>
-      <w:lvlText w:val=""/>
-      <w:lvlJc w:val="left"/>
-      <w:pPr>
-        <w:ind w:left="360" w:hanging="360"/>
-      </w:pPr>
-      <w:rPr>
-        <w:rFonts w:ascii="Wingdings" w:hAnsi="Wingdings" w:hint="default"/>
-      </w:rPr>
-    </w:lvl>
-    <w:lvl w:ilvl="1">
-      <w:start w:val="1"/>
-      <w:numFmt w:val="bullet"/>
-      <w:lvlText w:val=""/>
-      <w:lvlJc w:val="left"/>
-      <w:pPr>
-        <w:ind w:left="720" w:hanging="360"/>
-      </w:pPr>
-      <w:rPr>
-        <w:rFonts w:ascii="Wingdings" w:hAnsi="Wingdings" w:hint="default"/>
-      </w:rPr>
-    </w:lvl>
-    <w:lvl w:ilvl="2">
-      <w:start w:val="1"/>
-      <w:numFmt w:val="bullet"/>
-      <w:lvlText w:val=""/>
-      <w:lvlJc w:val="left"/>
-      <w:pPr>
-        <w:ind w:left="1080" w:hanging="360"/>
-      </w:pPr>
-      <w:rPr>
-        <w:rFonts w:ascii="Wingdings" w:hAnsi="Wingdings" w:hint="default"/>
-      </w:rPr>
-    </w:lvl>
-    <w:lvl w:ilvl="3">
-      <w:start w:val="1"/>
-      <w:numFmt w:val="bullet"/>
-      <w:lvlText w:val=""/>
-      <w:lvlJc w:val="left"/>
-      <w:pPr>
-        <w:ind w:left="1440" w:hanging="360"/>
-      </w:pPr>
-      <w:rPr>
-        <w:rFonts w:ascii="Symbol" w:hAnsi="Symbol" w:hint="default"/>
-      </w:rPr>
-    </w:lvl>
-    <w:lvl w:ilvl="4">
-      <w:start w:val="1"/>
-      <w:numFmt w:val="bullet"/>
-      <w:lvlText w:val=""/>
-      <w:lvlJc w:val="left"/>
-      <w:pPr>
-        <w:ind w:left="1800" w:hanging="360"/>
-      </w:pPr>
-      <w:rPr>
-        <w:rFonts w:ascii="Symbol" w:hAnsi="Symbol" w:hint="default"/>
-      </w:rPr>
-    </w:lvl>
-    <w:lvl w:ilvl="5">
-      <w:start w:val="1"/>
-      <w:numFmt w:val="bullet"/>
-      <w:lvlText w:val=""/>
-      <w:lvlJc w:val="left"/>
-      <w:pPr>
-        <w:ind w:left="2160" w:hanging="360"/>
-      </w:pPr>
-      <w:rPr>
-        <w:rFonts w:ascii="Wingdings" w:hAnsi="Wingdings" w:hint="default"/>
-      </w:rPr>
-    </w:lvl>
-    <w:lvl w:ilvl="6">
-      <w:start w:val="1"/>
-      <w:numFmt w:val="bullet"/>
-      <w:lvlText w:val=""/>
-      <w:lvlJc w:val="left"/>
-      <w:pPr>
-        <w:ind w:left="2520" w:hanging="360"/>
-      </w:pPr>
-      <w:rPr>
-        <w:rFonts w:ascii="Wingdings" w:hAnsi="Wingdings" w:hint="default"/>
-      </w:rPr>
-    </w:lvl>
-    <w:lvl w:ilvl="7">
-      <w:start w:val="1"/>
-      <w:numFmt w:val="bullet"/>
-      <w:lvlText w:val=""/>
-      <w:lvlJc w:val="left"/>
-      <w:pPr>
-        <w:ind w:left="2880" w:hanging="360"/>
-      </w:pPr>
-      <w:rPr>
-        <w:rFonts w:ascii="Symbol" w:hAnsi="Symbol" w:hint="default"/>
-      </w:rPr>
-    </w:lvl>
-    <w:lvl w:ilvl="8">
-      <w:start w:val="1"/>
-      <w:numFmt w:val="bullet"/>
-      <w:lvlText w:val=""/>
-      <w:lvlJc w:val="left"/>
-      <w:pPr>
-        <w:ind w:left="3240" w:hanging="360"/>
-      </w:pPr>
-      <w:rPr>
-        <w:rFonts w:ascii="Symbol" w:hAnsi="Symbol" w:hint="default"/>
-      </w:rPr>
-    </w:lvl>
-  </w:abstractNum>
-  <w:abstractNum w:abstractNumId="13" w15:restartNumberingAfterBreak="0">
-    <w:nsid w:val="06482CAE"/>
-    <w:multiLevelType w:val="multilevel"/>
-    <w:tmpl w:val="100C0021"/>
-    <w:lvl w:ilvl="0">
-      <w:start w:val="1"/>
-      <w:numFmt w:val="bullet"/>
-      <w:lvlText w:val=""/>
-      <w:lvlJc w:val="left"/>
-      <w:pPr>
-        <w:ind w:left="360" w:hanging="360"/>
-      </w:pPr>
-      <w:rPr>
-        <w:rFonts w:ascii="Wingdings" w:hAnsi="Wingdings" w:hint="default"/>
-      </w:rPr>
-    </w:lvl>
-    <w:lvl w:ilvl="1">
-      <w:start w:val="1"/>
-      <w:numFmt w:val="bullet"/>
-      <w:lvlText w:val=""/>
-      <w:lvlJc w:val="left"/>
-      <w:pPr>
-        <w:ind w:left="720" w:hanging="360"/>
-      </w:pPr>
-      <w:rPr>
-        <w:rFonts w:ascii="Wingdings" w:hAnsi="Wingdings" w:hint="default"/>
-      </w:rPr>
-    </w:lvl>
-    <w:lvl w:ilvl="2">
-      <w:start w:val="1"/>
-      <w:numFmt w:val="bullet"/>
-      <w:lvlText w:val=""/>
-      <w:lvlJc w:val="left"/>
-      <w:pPr>
-        <w:ind w:left="1080" w:hanging="360"/>
-      </w:pPr>
-      <w:rPr>
-        <w:rFonts w:ascii="Wingdings" w:hAnsi="Wingdings" w:hint="default"/>
-      </w:rPr>
-    </w:lvl>
-    <w:lvl w:ilvl="3">
-      <w:start w:val="1"/>
-      <w:numFmt w:val="bullet"/>
-      <w:lvlText w:val=""/>
-      <w:lvlJc w:val="left"/>
-      <w:pPr>
-        <w:ind w:left="1440" w:hanging="360"/>
-      </w:pPr>
-      <w:rPr>
-        <w:rFonts w:ascii="Symbol" w:hAnsi="Symbol" w:hint="default"/>
-      </w:rPr>
-    </w:lvl>
-    <w:lvl w:ilvl="4">
-      <w:start w:val="1"/>
-      <w:numFmt w:val="bullet"/>
-      <w:lvlText w:val=""/>
-      <w:lvlJc w:val="left"/>
-      <w:pPr>
-        <w:ind w:left="1800" w:hanging="360"/>
-      </w:pPr>
-      <w:rPr>
-        <w:rFonts w:ascii="Symbol" w:hAnsi="Symbol" w:hint="default"/>
-      </w:rPr>
-    </w:lvl>
-    <w:lvl w:ilvl="5">
-      <w:start w:val="1"/>
-      <w:numFmt w:val="bullet"/>
-      <w:lvlText w:val=""/>
-      <w:lvlJc w:val="left"/>
-      <w:pPr>
-        <w:ind w:left="2160" w:hanging="360"/>
-      </w:pPr>
-      <w:rPr>
-        <w:rFonts w:ascii="Wingdings" w:hAnsi="Wingdings" w:hint="default"/>
-      </w:rPr>
-    </w:lvl>
-    <w:lvl w:ilvl="6">
-      <w:start w:val="1"/>
-      <w:numFmt w:val="bullet"/>
-      <w:lvlText w:val=""/>
-      <w:lvlJc w:val="left"/>
-      <w:pPr>
-        <w:ind w:left="2520" w:hanging="360"/>
-      </w:pPr>
-      <w:rPr>
-        <w:rFonts w:ascii="Wingdings" w:hAnsi="Wingdings" w:hint="default"/>
-      </w:rPr>
-    </w:lvl>
-    <w:lvl w:ilvl="7">
-      <w:start w:val="1"/>
-      <w:numFmt w:val="bullet"/>
-      <w:lvlText w:val=""/>
-      <w:lvlJc w:val="left"/>
-      <w:pPr>
-        <w:ind w:left="2880" w:hanging="360"/>
-      </w:pPr>
-      <w:rPr>
-        <w:rFonts w:ascii="Symbol" w:hAnsi="Symbol" w:hint="default"/>
-      </w:rPr>
-    </w:lvl>
-    <w:lvl w:ilvl="8">
-      <w:start w:val="1"/>
-      <w:numFmt w:val="bullet"/>
-      <w:lvlText w:val=""/>
-      <w:lvlJc w:val="left"/>
-      <w:pPr>
-        <w:ind w:left="3240" w:hanging="360"/>
-      </w:pPr>
-      <w:rPr>
-        <w:rFonts w:ascii="Symbol" w:hAnsi="Symbol" w:hint="default"/>
-      </w:rPr>
-    </w:lvl>
-  </w:abstractNum>
-  <w:abstractNum w:abstractNumId="14" w15:restartNumberingAfterBreak="0">
-    <w:nsid w:val="067320D8"/>
-    <w:multiLevelType w:val="multilevel"/>
-    <w:tmpl w:val="100C0021"/>
-    <w:lvl w:ilvl="0">
-      <w:start w:val="1"/>
-      <w:numFmt w:val="bullet"/>
-      <w:lvlText w:val=""/>
-      <w:lvlJc w:val="left"/>
-      <w:pPr>
-        <w:ind w:left="360" w:hanging="360"/>
-      </w:pPr>
-      <w:rPr>
-        <w:rFonts w:ascii="Wingdings" w:hAnsi="Wingdings" w:hint="default"/>
-      </w:rPr>
-    </w:lvl>
-    <w:lvl w:ilvl="1">
-      <w:start w:val="1"/>
-      <w:numFmt w:val="bullet"/>
-      <w:lvlText w:val=""/>
-      <w:lvlJc w:val="left"/>
-      <w:pPr>
-        <w:ind w:left="720" w:hanging="360"/>
-      </w:pPr>
-      <w:rPr>
-        <w:rFonts w:ascii="Wingdings" w:hAnsi="Wingdings" w:hint="default"/>
-      </w:rPr>
-    </w:lvl>
-    <w:lvl w:ilvl="2">
-      <w:start w:val="1"/>
-      <w:numFmt w:val="bullet"/>
-      <w:lvlText w:val=""/>
-      <w:lvlJc w:val="left"/>
-      <w:pPr>
-        <w:ind w:left="1080" w:hanging="360"/>
-      </w:pPr>
-      <w:rPr>
-        <w:rFonts w:ascii="Wingdings" w:hAnsi="Wingdings" w:hint="default"/>
-      </w:rPr>
-    </w:lvl>
-    <w:lvl w:ilvl="3">
-      <w:start w:val="1"/>
-      <w:numFmt w:val="bullet"/>
-      <w:lvlText w:val=""/>
-      <w:lvlJc w:val="left"/>
-      <w:pPr>
-        <w:ind w:left="1440" w:hanging="360"/>
-      </w:pPr>
-      <w:rPr>
-        <w:rFonts w:ascii="Symbol" w:hAnsi="Symbol" w:hint="default"/>
-      </w:rPr>
-    </w:lvl>
-    <w:lvl w:ilvl="4">
-      <w:start w:val="1"/>
-      <w:numFmt w:val="bullet"/>
-      <w:lvlText w:val=""/>
-      <w:lvlJc w:val="left"/>
-      <w:pPr>
-        <w:ind w:left="1800" w:hanging="360"/>
-      </w:pPr>
-      <w:rPr>
-        <w:rFonts w:ascii="Symbol" w:hAnsi="Symbol" w:hint="default"/>
-      </w:rPr>
-    </w:lvl>
-    <w:lvl w:ilvl="5">
-      <w:start w:val="1"/>
-      <w:numFmt w:val="bullet"/>
-      <w:lvlText w:val=""/>
-      <w:lvlJc w:val="left"/>
-      <w:pPr>
-        <w:ind w:left="2160" w:hanging="360"/>
-      </w:pPr>
-      <w:rPr>
-        <w:rFonts w:ascii="Wingdings" w:hAnsi="Wingdings" w:hint="default"/>
-      </w:rPr>
-    </w:lvl>
-    <w:lvl w:ilvl="6">
-      <w:start w:val="1"/>
-      <w:numFmt w:val="bullet"/>
-      <w:lvlText w:val=""/>
-      <w:lvlJc w:val="left"/>
-      <w:pPr>
-        <w:ind w:left="2520" w:hanging="360"/>
-      </w:pPr>
-      <w:rPr>
-        <w:rFonts w:ascii="Wingdings" w:hAnsi="Wingdings" w:hint="default"/>
-      </w:rPr>
-    </w:lvl>
-    <w:lvl w:ilvl="7">
-      <w:start w:val="1"/>
-      <w:numFmt w:val="bullet"/>
-      <w:lvlText w:val=""/>
-      <w:lvlJc w:val="left"/>
-      <w:pPr>
-        <w:ind w:left="2880" w:hanging="360"/>
-      </w:pPr>
-      <w:rPr>
-        <w:rFonts w:ascii="Symbol" w:hAnsi="Symbol" w:hint="default"/>
-      </w:rPr>
-    </w:lvl>
-    <w:lvl w:ilvl="8">
-      <w:start w:val="1"/>
-      <w:numFmt w:val="bullet"/>
-      <w:lvlText w:val=""/>
-      <w:lvlJc w:val="left"/>
-      <w:pPr>
-        <w:ind w:left="3240" w:hanging="360"/>
-      </w:pPr>
-      <w:rPr>
-        <w:rFonts w:ascii="Symbol" w:hAnsi="Symbol" w:hint="default"/>
-      </w:rPr>
-    </w:lvl>
-  </w:abstractNum>
-  <w:abstractNum w:abstractNumId="15" w15:restartNumberingAfterBreak="0">
-    <w:nsid w:val="0A7C7405"/>
-    <w:multiLevelType w:val="singleLevel"/>
-    <w:tmpl w:val="92869324"/>
-    <w:lvl w:ilvl="0">
-      <w:start w:val="1"/>
-      <w:numFmt w:val="bullet"/>
-      <w:pStyle w:val="Retraitnormal1"/>
-      <w:lvlText w:val=""/>
-      <w:lvlJc w:val="left"/>
-      <w:pPr>
-        <w:tabs>
-          <w:tab w:val="num" w:pos="360"/>
-        </w:tabs>
-        <w:ind w:left="360" w:hanging="360"/>
-      </w:pPr>
-      <w:rPr>
-        <w:rFonts w:ascii="Symbol" w:hAnsi="Symbol" w:hint="default"/>
-      </w:rPr>
-    </w:lvl>
-  </w:abstractNum>
-  <w:abstractNum w:abstractNumId="16" w15:restartNumberingAfterBreak="0">
-    <w:nsid w:val="100D77BA"/>
-    <w:multiLevelType w:val="hybridMultilevel"/>
-    <w:tmpl w:val="B8147694"/>
-    <w:lvl w:ilvl="0" w:tplc="100C0001">
-      <w:start w:val="1"/>
-      <w:numFmt w:val="bullet"/>
-      <w:lvlText w:val=""/>
-      <w:lvlJc w:val="left"/>
-      <w:pPr>
-        <w:ind w:left="814" w:hanging="360"/>
-      </w:pPr>
-      <w:rPr>
-        <w:rFonts w:ascii="Symbol" w:hAnsi="Symbol" w:hint="default"/>
-      </w:rPr>
-    </w:lvl>
-    <w:lvl w:ilvl="1" w:tplc="100C0003" w:tentative="1">
-      <w:start w:val="1"/>
-      <w:numFmt w:val="bullet"/>
-      <w:lvlText w:val="o"/>
-      <w:lvlJc w:val="left"/>
-      <w:pPr>
-        <w:ind w:left="1534" w:hanging="360"/>
-      </w:pPr>
-      <w:rPr>
-        <w:rFonts w:ascii="Courier New" w:hAnsi="Courier New" w:cs="Courier New" w:hint="default"/>
-      </w:rPr>
-    </w:lvl>
-    <w:lvl w:ilvl="2" w:tplc="100C0005" w:tentative="1">
-      <w:start w:val="1"/>
-      <w:numFmt w:val="bullet"/>
-      <w:lvlText w:val=""/>
-      <w:lvlJc w:val="left"/>
-      <w:pPr>
-        <w:ind w:left="2254" w:hanging="360"/>
-      </w:pPr>
-      <w:rPr>
-        <w:rFonts w:ascii="Wingdings" w:hAnsi="Wingdings" w:hint="default"/>
-      </w:rPr>
-    </w:lvl>
-    <w:lvl w:ilvl="3" w:tplc="100C0001" w:tentative="1">
-      <w:start w:val="1"/>
-      <w:numFmt w:val="bullet"/>
-      <w:lvlText w:val=""/>
-      <w:lvlJc w:val="left"/>
-      <w:pPr>
-        <w:ind w:left="2974" w:hanging="360"/>
-      </w:pPr>
-      <w:rPr>
-        <w:rFonts w:ascii="Symbol" w:hAnsi="Symbol" w:hint="default"/>
-      </w:rPr>
-    </w:lvl>
-    <w:lvl w:ilvl="4" w:tplc="100C0003" w:tentative="1">
-      <w:start w:val="1"/>
-      <w:numFmt w:val="bullet"/>
-      <w:lvlText w:val="o"/>
-      <w:lvlJc w:val="left"/>
-      <w:pPr>
-        <w:ind w:left="3694" w:hanging="360"/>
-      </w:pPr>
-      <w:rPr>
-        <w:rFonts w:ascii="Courier New" w:hAnsi="Courier New" w:cs="Courier New" w:hint="default"/>
-      </w:rPr>
-    </w:lvl>
-    <w:lvl w:ilvl="5" w:tplc="100C0005" w:tentative="1">
-      <w:start w:val="1"/>
-      <w:numFmt w:val="bullet"/>
-      <w:lvlText w:val=""/>
-      <w:lvlJc w:val="left"/>
-      <w:pPr>
-        <w:ind w:left="4414" w:hanging="360"/>
-      </w:pPr>
-      <w:rPr>
-        <w:rFonts w:ascii="Wingdings" w:hAnsi="Wingdings" w:hint="default"/>
-      </w:rPr>
-    </w:lvl>
-    <w:lvl w:ilvl="6" w:tplc="100C0001" w:tentative="1">
-      <w:start w:val="1"/>
-      <w:numFmt w:val="bullet"/>
-      <w:lvlText w:val=""/>
-      <w:lvlJc w:val="left"/>
-      <w:pPr>
-        <w:ind w:left="5134" w:hanging="360"/>
-      </w:pPr>
-      <w:rPr>
-        <w:rFonts w:ascii="Symbol" w:hAnsi="Symbol" w:hint="default"/>
-      </w:rPr>
-    </w:lvl>
-    <w:lvl w:ilvl="7" w:tplc="100C0003" w:tentative="1">
-      <w:start w:val="1"/>
-      <w:numFmt w:val="bullet"/>
-      <w:lvlText w:val="o"/>
-      <w:lvlJc w:val="left"/>
-      <w:pPr>
-        <w:ind w:left="5854" w:hanging="360"/>
-      </w:pPr>
-      <w:rPr>
-        <w:rFonts w:ascii="Courier New" w:hAnsi="Courier New" w:cs="Courier New" w:hint="default"/>
-      </w:rPr>
-    </w:lvl>
-    <w:lvl w:ilvl="8" w:tplc="100C0005" w:tentative="1">
-      <w:start w:val="1"/>
-      <w:numFmt w:val="bullet"/>
-      <w:lvlText w:val=""/>
-      <w:lvlJc w:val="left"/>
-      <w:pPr>
-        <w:ind w:left="6574" w:hanging="360"/>
-      </w:pPr>
-      <w:rPr>
-        <w:rFonts w:ascii="Wingdings" w:hAnsi="Wingdings" w:hint="default"/>
-      </w:rPr>
-    </w:lvl>
-  </w:abstractNum>
-  <w:abstractNum w:abstractNumId="17" w15:restartNumberingAfterBreak="0">
-    <w:nsid w:val="13386E8A"/>
-    <w:multiLevelType w:val="multilevel"/>
-    <w:tmpl w:val="100C0021"/>
-    <w:lvl w:ilvl="0">
-      <w:start w:val="1"/>
-      <w:numFmt w:val="bullet"/>
-      <w:lvlText w:val=""/>
-      <w:lvlJc w:val="left"/>
-      <w:pPr>
-        <w:ind w:left="360" w:hanging="360"/>
-      </w:pPr>
-      <w:rPr>
-        <w:rFonts w:ascii="Wingdings" w:hAnsi="Wingdings" w:hint="default"/>
-      </w:rPr>
-    </w:lvl>
-    <w:lvl w:ilvl="1">
-      <w:start w:val="1"/>
-      <w:numFmt w:val="bullet"/>
-      <w:lvlText w:val=""/>
-      <w:lvlJc w:val="left"/>
-      <w:pPr>
-        <w:ind w:left="720" w:hanging="360"/>
-      </w:pPr>
-      <w:rPr>
-        <w:rFonts w:ascii="Wingdings" w:hAnsi="Wingdings" w:hint="default"/>
-      </w:rPr>
-    </w:lvl>
-    <w:lvl w:ilvl="2">
-      <w:start w:val="1"/>
-      <w:numFmt w:val="bullet"/>
-      <w:lvlText w:val=""/>
-      <w:lvlJc w:val="left"/>
-      <w:pPr>
-        <w:ind w:left="1080" w:hanging="360"/>
-      </w:pPr>
-      <w:rPr>
-        <w:rFonts w:ascii="Wingdings" w:hAnsi="Wingdings" w:hint="default"/>
-      </w:rPr>
-    </w:lvl>
-    <w:lvl w:ilvl="3">
-      <w:start w:val="1"/>
-      <w:numFmt w:val="bullet"/>
-      <w:lvlText w:val=""/>
-      <w:lvlJc w:val="left"/>
-      <w:pPr>
-        <w:ind w:left="1440" w:hanging="360"/>
-      </w:pPr>
-      <w:rPr>
-        <w:rFonts w:ascii="Symbol" w:hAnsi="Symbol" w:hint="default"/>
-      </w:rPr>
-    </w:lvl>
-    <w:lvl w:ilvl="4">
-      <w:start w:val="1"/>
-      <w:numFmt w:val="bullet"/>
-      <w:lvlText w:val=""/>
-      <w:lvlJc w:val="left"/>
-      <w:pPr>
-        <w:ind w:left="1800" w:hanging="360"/>
-      </w:pPr>
-      <w:rPr>
-        <w:rFonts w:ascii="Symbol" w:hAnsi="Symbol" w:hint="default"/>
-      </w:rPr>
-    </w:lvl>
-    <w:lvl w:ilvl="5">
-      <w:start w:val="1"/>
-      <w:numFmt w:val="bullet"/>
-      <w:lvlText w:val=""/>
-      <w:lvlJc w:val="left"/>
-      <w:pPr>
-        <w:ind w:left="2160" w:hanging="360"/>
-      </w:pPr>
-      <w:rPr>
-        <w:rFonts w:ascii="Wingdings" w:hAnsi="Wingdings" w:hint="default"/>
-      </w:rPr>
-    </w:lvl>
-    <w:lvl w:ilvl="6">
-      <w:start w:val="1"/>
-      <w:numFmt w:val="bullet"/>
-      <w:lvlText w:val=""/>
-      <w:lvlJc w:val="left"/>
-      <w:pPr>
-        <w:ind w:left="2520" w:hanging="360"/>
-      </w:pPr>
-      <w:rPr>
-        <w:rFonts w:ascii="Wingdings" w:hAnsi="Wingdings" w:hint="default"/>
-      </w:rPr>
-    </w:lvl>
-    <w:lvl w:ilvl="7">
-      <w:start w:val="1"/>
-      <w:numFmt w:val="bullet"/>
-      <w:lvlText w:val=""/>
-      <w:lvlJc w:val="left"/>
-      <w:pPr>
-        <w:ind w:left="2880" w:hanging="360"/>
-      </w:pPr>
-      <w:rPr>
-        <w:rFonts w:ascii="Symbol" w:hAnsi="Symbol" w:hint="default"/>
-      </w:rPr>
-    </w:lvl>
-    <w:lvl w:ilvl="8">
-      <w:start w:val="1"/>
-      <w:numFmt w:val="bullet"/>
-      <w:lvlText w:val=""/>
-      <w:lvlJc w:val="left"/>
-      <w:pPr>
-        <w:ind w:left="3240" w:hanging="360"/>
-      </w:pPr>
-      <w:rPr>
-        <w:rFonts w:ascii="Symbol" w:hAnsi="Symbol" w:hint="default"/>
-      </w:rPr>
-    </w:lvl>
-  </w:abstractNum>
-  <w:abstractNum w:abstractNumId="18" w15:restartNumberingAfterBreak="0">
-    <w:nsid w:val="13AB381A"/>
-    <w:multiLevelType w:val="hybridMultilevel"/>
-    <w:tmpl w:val="B43857E8"/>
-    <w:lvl w:ilvl="0" w:tplc="324611CA">
-      <w:start w:val="1"/>
-      <w:numFmt w:val="bullet"/>
-      <w:pStyle w:val="Puce"/>
-      <w:lvlText w:val=""/>
-      <w:lvlPicBulletId w:val="0"/>
-      <w:lvlJc w:val="left"/>
-      <w:pPr>
-        <w:tabs>
-          <w:tab w:val="num" w:pos="794"/>
-        </w:tabs>
-        <w:ind w:left="794" w:hanging="454"/>
-      </w:pPr>
-      <w:rPr>
-        <w:rFonts w:ascii="Symbol" w:hAnsi="Symbol" w:hint="default"/>
-        <w:color w:val="auto"/>
-      </w:rPr>
-    </w:lvl>
-    <w:lvl w:ilvl="1" w:tplc="040C0003" w:tentative="1">
-      <w:start w:val="1"/>
-      <w:numFmt w:val="bullet"/>
-      <w:lvlText w:val="o"/>
-      <w:lvlJc w:val="left"/>
-      <w:pPr>
-        <w:tabs>
-          <w:tab w:val="num" w:pos="1440"/>
-        </w:tabs>
-        <w:ind w:left="1440" w:hanging="360"/>
-      </w:pPr>
-      <w:rPr>
-        <w:rFonts w:ascii="Courier New" w:hAnsi="Courier New" w:cs="Courier New" w:hint="default"/>
-      </w:rPr>
-    </w:lvl>
-    <w:lvl w:ilvl="2" w:tplc="040C0005" w:tentative="1">
-      <w:start w:val="1"/>
-      <w:numFmt w:val="bullet"/>
-      <w:lvlText w:val=""/>
-      <w:lvlJc w:val="left"/>
-      <w:pPr>
-        <w:tabs>
-          <w:tab w:val="num" w:pos="2160"/>
-        </w:tabs>
-        <w:ind w:left="2160" w:hanging="360"/>
-      </w:pPr>
-      <w:rPr>
-        <w:rFonts w:ascii="Wingdings" w:hAnsi="Wingdings" w:hint="default"/>
-      </w:rPr>
-    </w:lvl>
-    <w:lvl w:ilvl="3" w:tplc="040C0001" w:tentative="1">
-      <w:start w:val="1"/>
-      <w:numFmt w:val="bullet"/>
-      <w:lvlText w:val=""/>
-      <w:lvlJc w:val="left"/>
-      <w:pPr>
-        <w:tabs>
-          <w:tab w:val="num" w:pos="2880"/>
-        </w:tabs>
-        <w:ind w:left="2880" w:hanging="360"/>
-      </w:pPr>
-      <w:rPr>
-        <w:rFonts w:ascii="Symbol" w:hAnsi="Symbol" w:hint="default"/>
-      </w:rPr>
-    </w:lvl>
-    <w:lvl w:ilvl="4" w:tplc="040C0003" w:tentative="1">
-      <w:start w:val="1"/>
-      <w:numFmt w:val="bullet"/>
-      <w:lvlText w:val="o"/>
-      <w:lvlJc w:val="left"/>
-      <w:pPr>
-        <w:tabs>
-          <w:tab w:val="num" w:pos="3600"/>
-        </w:tabs>
-        <w:ind w:left="3600" w:hanging="360"/>
-      </w:pPr>
-      <w:rPr>
-        <w:rFonts w:ascii="Courier New" w:hAnsi="Courier New" w:cs="Courier New" w:hint="default"/>
-      </w:rPr>
-    </w:lvl>
-    <w:lvl w:ilvl="5" w:tplc="040C0005" w:tentative="1">
-      <w:start w:val="1"/>
-      <w:numFmt w:val="bullet"/>
-      <w:lvlText w:val=""/>
-      <w:lvlJc w:val="left"/>
-      <w:pPr>
-        <w:tabs>
-          <w:tab w:val="num" w:pos="4320"/>
-        </w:tabs>
-        <w:ind w:left="4320" w:hanging="360"/>
-      </w:pPr>
-      <w:rPr>
-        <w:rFonts w:ascii="Wingdings" w:hAnsi="Wingdings" w:hint="default"/>
-      </w:rPr>
-    </w:lvl>
-    <w:lvl w:ilvl="6" w:tplc="040C0001" w:tentative="1">
-      <w:start w:val="1"/>
-      <w:numFmt w:val="bullet"/>
-      <w:lvlText w:val=""/>
-      <w:lvlJc w:val="left"/>
-      <w:pPr>
-        <w:tabs>
-          <w:tab w:val="num" w:pos="5040"/>
-        </w:tabs>
-        <w:ind w:left="5040" w:hanging="360"/>
-      </w:pPr>
-      <w:rPr>
-        <w:rFonts w:ascii="Symbol" w:hAnsi="Symbol" w:hint="default"/>
-      </w:rPr>
-    </w:lvl>
-    <w:lvl w:ilvl="7" w:tplc="040C0003" w:tentative="1">
-      <w:start w:val="1"/>
-      <w:numFmt w:val="bullet"/>
-      <w:lvlText w:val="o"/>
-      <w:lvlJc w:val="left"/>
-      <w:pPr>
-        <w:tabs>
-          <w:tab w:val="num" w:pos="5760"/>
-        </w:tabs>
-        <w:ind w:left="5760" w:hanging="360"/>
-      </w:pPr>
-      <w:rPr>
-        <w:rFonts w:ascii="Courier New" w:hAnsi="Courier New" w:cs="Courier New" w:hint="default"/>
-      </w:rPr>
-    </w:lvl>
-    <w:lvl w:ilvl="8" w:tplc="040C0005" w:tentative="1">
-      <w:start w:val="1"/>
-      <w:numFmt w:val="bullet"/>
-      <w:lvlText w:val=""/>
-      <w:lvlJc w:val="left"/>
-      <w:pPr>
-        <w:tabs>
-          <w:tab w:val="num" w:pos="6480"/>
-        </w:tabs>
-        <w:ind w:left="6480" w:hanging="360"/>
-      </w:pPr>
-      <w:rPr>
-        <w:rFonts w:ascii="Wingdings" w:hAnsi="Wingdings" w:hint="default"/>
-      </w:rPr>
-    </w:lvl>
-  </w:abstractNum>
-  <w:abstractNum w:abstractNumId="19" w15:restartNumberingAfterBreak="0">
-    <w:nsid w:val="16F15D2A"/>
-    <w:multiLevelType w:val="hybridMultilevel"/>
-    <w:tmpl w:val="C50E55C4"/>
-    <w:lvl w:ilvl="0" w:tplc="100C0001">
-      <w:start w:val="1"/>
-      <w:numFmt w:val="bullet"/>
-      <w:lvlText w:val=""/>
-      <w:lvlJc w:val="left"/>
-      <w:pPr>
-        <w:ind w:left="1854" w:hanging="360"/>
-      </w:pPr>
-      <w:rPr>
-        <w:rFonts w:ascii="Symbol" w:hAnsi="Symbol" w:hint="default"/>
-      </w:rPr>
-    </w:lvl>
-    <w:lvl w:ilvl="1" w:tplc="100C0003" w:tentative="1">
-      <w:start w:val="1"/>
-      <w:numFmt w:val="bullet"/>
-      <w:lvlText w:val="o"/>
-      <w:lvlJc w:val="left"/>
-      <w:pPr>
-        <w:ind w:left="2574" w:hanging="360"/>
-      </w:pPr>
-      <w:rPr>
-        <w:rFonts w:ascii="Courier New" w:hAnsi="Courier New" w:cs="Courier New" w:hint="default"/>
-      </w:rPr>
-    </w:lvl>
-    <w:lvl w:ilvl="2" w:tplc="100C0005" w:tentative="1">
-      <w:start w:val="1"/>
-      <w:numFmt w:val="bullet"/>
-      <w:lvlText w:val=""/>
-      <w:lvlJc w:val="left"/>
-      <w:pPr>
-        <w:ind w:left="3294" w:hanging="360"/>
-      </w:pPr>
-      <w:rPr>
-        <w:rFonts w:ascii="Wingdings" w:hAnsi="Wingdings" w:hint="default"/>
-      </w:rPr>
-    </w:lvl>
-    <w:lvl w:ilvl="3" w:tplc="100C0001" w:tentative="1">
-      <w:start w:val="1"/>
-      <w:numFmt w:val="bullet"/>
-      <w:lvlText w:val=""/>
-      <w:lvlJc w:val="left"/>
-      <w:pPr>
-        <w:ind w:left="4014" w:hanging="360"/>
-      </w:pPr>
-      <w:rPr>
-        <w:rFonts w:ascii="Symbol" w:hAnsi="Symbol" w:hint="default"/>
-      </w:rPr>
-    </w:lvl>
-    <w:lvl w:ilvl="4" w:tplc="100C0003" w:tentative="1">
-      <w:start w:val="1"/>
-      <w:numFmt w:val="bullet"/>
-      <w:lvlText w:val="o"/>
-      <w:lvlJc w:val="left"/>
-      <w:pPr>
-        <w:ind w:left="4734" w:hanging="360"/>
-      </w:pPr>
-      <w:rPr>
-        <w:rFonts w:ascii="Courier New" w:hAnsi="Courier New" w:cs="Courier New" w:hint="default"/>
-      </w:rPr>
-    </w:lvl>
-    <w:lvl w:ilvl="5" w:tplc="100C0005" w:tentative="1">
-      <w:start w:val="1"/>
-      <w:numFmt w:val="bullet"/>
-      <w:lvlText w:val=""/>
-      <w:lvlJc w:val="left"/>
-      <w:pPr>
-        <w:ind w:left="5454" w:hanging="360"/>
-      </w:pPr>
-      <w:rPr>
-        <w:rFonts w:ascii="Wingdings" w:hAnsi="Wingdings" w:hint="default"/>
-      </w:rPr>
-    </w:lvl>
-    <w:lvl w:ilvl="6" w:tplc="100C0001" w:tentative="1">
-      <w:start w:val="1"/>
-      <w:numFmt w:val="bullet"/>
-      <w:lvlText w:val=""/>
-      <w:lvlJc w:val="left"/>
-      <w:pPr>
-        <w:ind w:left="6174" w:hanging="360"/>
-      </w:pPr>
-      <w:rPr>
-        <w:rFonts w:ascii="Symbol" w:hAnsi="Symbol" w:hint="default"/>
-      </w:rPr>
-    </w:lvl>
-    <w:lvl w:ilvl="7" w:tplc="100C0003" w:tentative="1">
-      <w:start w:val="1"/>
-      <w:numFmt w:val="bullet"/>
-      <w:lvlText w:val="o"/>
-      <w:lvlJc w:val="left"/>
-      <w:pPr>
-        <w:ind w:left="6894" w:hanging="360"/>
-      </w:pPr>
-      <w:rPr>
-        <w:rFonts w:ascii="Courier New" w:hAnsi="Courier New" w:cs="Courier New" w:hint="default"/>
-      </w:rPr>
-    </w:lvl>
-    <w:lvl w:ilvl="8" w:tplc="100C0005" w:tentative="1">
-      <w:start w:val="1"/>
-      <w:numFmt w:val="bullet"/>
-      <w:lvlText w:val=""/>
-      <w:lvlJc w:val="left"/>
-      <w:pPr>
-        <w:ind w:left="7614" w:hanging="360"/>
-      </w:pPr>
-      <w:rPr>
-        <w:rFonts w:ascii="Wingdings" w:hAnsi="Wingdings" w:hint="default"/>
-      </w:rPr>
-    </w:lvl>
-  </w:abstractNum>
-  <w:abstractNum w:abstractNumId="20" w15:restartNumberingAfterBreak="0">
-    <w:nsid w:val="20CB35C8"/>
-    <w:multiLevelType w:val="hybridMultilevel"/>
-    <w:tmpl w:val="2AA2EA56"/>
-    <w:lvl w:ilvl="0" w:tplc="A058E9AC">
-      <w:start w:val="1"/>
-      <w:numFmt w:val="bullet"/>
-      <w:lvlText w:val=""/>
-      <w:lvlJc w:val="left"/>
-      <w:pPr>
-        <w:ind w:left="1814" w:hanging="680"/>
-      </w:pPr>
-      <w:rPr>
-        <w:rFonts w:ascii="Symbol" w:hAnsi="Symbol" w:hint="default"/>
-      </w:rPr>
-    </w:lvl>
-    <w:lvl w:ilvl="1" w:tplc="100C000B">
-      <w:start w:val="1"/>
-      <w:numFmt w:val="bullet"/>
-      <w:lvlText w:val=""/>
-      <w:lvlJc w:val="left"/>
-      <w:pPr>
-        <w:ind w:left="1361" w:hanging="454"/>
-      </w:pPr>
-      <w:rPr>
-        <w:rFonts w:ascii="Wingdings" w:hAnsi="Wingdings" w:hint="default"/>
-      </w:rPr>
-    </w:lvl>
-    <w:lvl w:ilvl="2" w:tplc="100C0005" w:tentative="1">
-      <w:start w:val="1"/>
-      <w:numFmt w:val="bullet"/>
-      <w:lvlText w:val=""/>
-      <w:lvlJc w:val="left"/>
-      <w:pPr>
-        <w:ind w:left="2614" w:hanging="360"/>
-      </w:pPr>
-      <w:rPr>
-        <w:rFonts w:ascii="Wingdings" w:hAnsi="Wingdings" w:hint="default"/>
-      </w:rPr>
-    </w:lvl>
-    <w:lvl w:ilvl="3" w:tplc="100C0001" w:tentative="1">
-      <w:start w:val="1"/>
-      <w:numFmt w:val="bullet"/>
-      <w:lvlText w:val=""/>
-      <w:lvlJc w:val="left"/>
-      <w:pPr>
-        <w:ind w:left="3334" w:hanging="360"/>
-      </w:pPr>
-      <w:rPr>
-        <w:rFonts w:ascii="Symbol" w:hAnsi="Symbol" w:hint="default"/>
-      </w:rPr>
-    </w:lvl>
-    <w:lvl w:ilvl="4" w:tplc="100C0003" w:tentative="1">
-      <w:start w:val="1"/>
-      <w:numFmt w:val="bullet"/>
-      <w:lvlText w:val="o"/>
-      <w:lvlJc w:val="left"/>
-      <w:pPr>
-        <w:ind w:left="4054" w:hanging="360"/>
-      </w:pPr>
-      <w:rPr>
-        <w:rFonts w:ascii="Courier New" w:hAnsi="Courier New" w:cs="Courier New" w:hint="default"/>
-      </w:rPr>
-    </w:lvl>
-    <w:lvl w:ilvl="5" w:tplc="100C0005" w:tentative="1">
-      <w:start w:val="1"/>
-      <w:numFmt w:val="bullet"/>
-      <w:lvlText w:val=""/>
-      <w:lvlJc w:val="left"/>
-      <w:pPr>
-        <w:ind w:left="4774" w:hanging="360"/>
-      </w:pPr>
-      <w:rPr>
-        <w:rFonts w:ascii="Wingdings" w:hAnsi="Wingdings" w:hint="default"/>
-      </w:rPr>
-    </w:lvl>
-    <w:lvl w:ilvl="6" w:tplc="100C0001" w:tentative="1">
-      <w:start w:val="1"/>
-      <w:numFmt w:val="bullet"/>
-      <w:lvlText w:val=""/>
-      <w:lvlJc w:val="left"/>
-      <w:pPr>
-        <w:ind w:left="5494" w:hanging="360"/>
-      </w:pPr>
-      <w:rPr>
-        <w:rFonts w:ascii="Symbol" w:hAnsi="Symbol" w:hint="default"/>
-      </w:rPr>
-    </w:lvl>
-    <w:lvl w:ilvl="7" w:tplc="100C0003" w:tentative="1">
-      <w:start w:val="1"/>
-      <w:numFmt w:val="bullet"/>
-      <w:lvlText w:val="o"/>
-      <w:lvlJc w:val="left"/>
-      <w:pPr>
-        <w:ind w:left="6214" w:hanging="360"/>
-      </w:pPr>
-      <w:rPr>
-        <w:rFonts w:ascii="Courier New" w:hAnsi="Courier New" w:cs="Courier New" w:hint="default"/>
-      </w:rPr>
-    </w:lvl>
-    <w:lvl w:ilvl="8" w:tplc="100C0005" w:tentative="1">
-      <w:start w:val="1"/>
-      <w:numFmt w:val="bullet"/>
-      <w:lvlText w:val=""/>
-      <w:lvlJc w:val="left"/>
-      <w:pPr>
-        <w:ind w:left="6934" w:hanging="360"/>
-      </w:pPr>
-      <w:rPr>
-        <w:rFonts w:ascii="Wingdings" w:hAnsi="Wingdings" w:hint="default"/>
-      </w:rPr>
-    </w:lvl>
-  </w:abstractNum>
-  <w:abstractNum w:abstractNumId="21" w15:restartNumberingAfterBreak="0">
-    <w:nsid w:val="2A8F67FD"/>
-    <w:multiLevelType w:val="multilevel"/>
-    <w:tmpl w:val="08EA5668"/>
-    <w:lvl w:ilvl="0">
-      <w:start w:val="1"/>
-      <w:numFmt w:val="decimal"/>
-      <w:pStyle w:val="Titre1"/>
-      <w:lvlText w:val="%1"/>
-      <w:lvlJc w:val="left"/>
-      <w:pPr>
-        <w:tabs>
-          <w:tab w:val="num" w:pos="567"/>
-        </w:tabs>
-        <w:ind w:left="567" w:hanging="567"/>
-      </w:pPr>
-      <w:rPr>
-        <w:rFonts w:hint="default"/>
-      </w:rPr>
-    </w:lvl>
-    <w:lvl w:ilvl="1">
-      <w:start w:val="1"/>
-      <w:numFmt w:val="decimal"/>
-      <w:pStyle w:val="Titre2"/>
-      <w:lvlText w:val="%1.%2"/>
-      <w:lvlJc w:val="left"/>
-      <w:pPr>
-        <w:tabs>
-          <w:tab w:val="num" w:pos="1134"/>
-        </w:tabs>
-        <w:ind w:left="1134" w:hanging="567"/>
-      </w:pPr>
-      <w:rPr>
-        <w:rFonts w:hint="default"/>
-      </w:rPr>
-    </w:lvl>
-    <w:lvl w:ilvl="2">
-      <w:start w:val="1"/>
-      <w:numFmt w:val="decimal"/>
-      <w:pStyle w:val="Titre3"/>
-      <w:lvlText w:val="%1.%2.%3"/>
-      <w:lvlJc w:val="left"/>
-      <w:pPr>
-        <w:tabs>
-          <w:tab w:val="num" w:pos="1814"/>
-        </w:tabs>
-        <w:ind w:left="1814" w:hanging="680"/>
-      </w:pPr>
-      <w:rPr>
-        <w:rFonts w:hint="default"/>
-      </w:rPr>
-    </w:lvl>
-    <w:lvl w:ilvl="3">
-      <w:start w:val="1"/>
-      <w:numFmt w:val="decimal"/>
-      <w:lvlText w:val="%1.%2.%3.%4"/>
-      <w:lvlJc w:val="left"/>
-      <w:pPr>
-        <w:tabs>
-          <w:tab w:val="num" w:pos="864"/>
-        </w:tabs>
-        <w:ind w:left="864" w:hanging="864"/>
-      </w:pPr>
-      <w:rPr>
-        <w:rFonts w:hint="default"/>
-      </w:rPr>
-    </w:lvl>
-    <w:lvl w:ilvl="4">
-      <w:start w:val="1"/>
-      <w:numFmt w:val="decimal"/>
-      <w:lvlText w:val="%1.%2.%3.%4.%5"/>
-      <w:lvlJc w:val="left"/>
-      <w:pPr>
-        <w:tabs>
-          <w:tab w:val="num" w:pos="1008"/>
-        </w:tabs>
-        <w:ind w:left="1008" w:hanging="1008"/>
-      </w:pPr>
-      <w:rPr>
-        <w:rFonts w:hint="default"/>
-      </w:rPr>
-    </w:lvl>
-    <w:lvl w:ilvl="5">
-      <w:start w:val="1"/>
-      <w:numFmt w:val="decimal"/>
-      <w:lvlText w:val="%1.%2.%3.%4.%5.%6"/>
-      <w:lvlJc w:val="left"/>
-      <w:pPr>
-        <w:tabs>
-          <w:tab w:val="num" w:pos="1152"/>
-        </w:tabs>
-        <w:ind w:left="1152" w:hanging="1152"/>
-      </w:pPr>
-      <w:rPr>
-        <w:rFonts w:hint="default"/>
-      </w:rPr>
-    </w:lvl>
-    <w:lvl w:ilvl="6">
-      <w:start w:val="1"/>
-      <w:numFmt w:val="decimal"/>
-      <w:lvlText w:val="%1.%2.%3.%4.%5.%6.%7"/>
-      <w:lvlJc w:val="left"/>
-      <w:pPr>
-        <w:tabs>
-          <w:tab w:val="num" w:pos="1296"/>
-        </w:tabs>
-        <w:ind w:left="1296" w:hanging="1296"/>
-      </w:pPr>
-      <w:rPr>
-        <w:rFonts w:hint="default"/>
-      </w:rPr>
-    </w:lvl>
-    <w:lvl w:ilvl="7">
-      <w:start w:val="1"/>
-      <w:numFmt w:val="decimal"/>
-      <w:lvlText w:val="%1.%2.%3.%4.%5.%6.%7.%8"/>
-      <w:lvlJc w:val="left"/>
-      <w:pPr>
-        <w:tabs>
-          <w:tab w:val="num" w:pos="1440"/>
-        </w:tabs>
-        <w:ind w:left="1440" w:hanging="1440"/>
-      </w:pPr>
-      <w:rPr>
-        <w:rFonts w:hint="default"/>
-      </w:rPr>
-    </w:lvl>
-    <w:lvl w:ilvl="8">
-      <w:start w:val="1"/>
-      <w:numFmt w:val="decimal"/>
-      <w:lvlText w:val="%1.%2.%3.%4.%5.%6.%7.%8.%9"/>
-      <w:lvlJc w:val="left"/>
-      <w:pPr>
-        <w:tabs>
-          <w:tab w:val="num" w:pos="1584"/>
-        </w:tabs>
-        <w:ind w:left="1584" w:hanging="1584"/>
-      </w:pPr>
-      <w:rPr>
-        <w:rFonts w:hint="default"/>
-      </w:rPr>
-    </w:lvl>
-  </w:abstractNum>
-  <w:abstractNum w:abstractNumId="22" w15:restartNumberingAfterBreak="0">
-    <w:nsid w:val="2F2C5963"/>
-    <w:multiLevelType w:val="multilevel"/>
-    <w:tmpl w:val="E2569098"/>
-    <w:lvl w:ilvl="0">
-      <w:start w:val="1"/>
-      <w:numFmt w:val="decimal"/>
-      <w:lvlText w:val="%1."/>
-      <w:lvlJc w:val="left"/>
-      <w:pPr>
-        <w:tabs>
-          <w:tab w:val="num" w:pos="720"/>
-        </w:tabs>
-        <w:ind w:left="720" w:hanging="720"/>
-      </w:pPr>
-    </w:lvl>
-    <w:lvl w:ilvl="1">
-      <w:start w:val="1"/>
-      <w:numFmt w:val="decimal"/>
-      <w:lvlText w:val="%2."/>
-      <w:lvlJc w:val="left"/>
-      <w:pPr>
-        <w:tabs>
-          <w:tab w:val="num" w:pos="1440"/>
-        </w:tabs>
-        <w:ind w:left="1440" w:hanging="720"/>
-      </w:pPr>
-    </w:lvl>
-    <w:lvl w:ilvl="2">
-      <w:start w:val="1"/>
-      <w:numFmt w:val="decimal"/>
-      <w:lvlText w:val="%3."/>
-      <w:lvlJc w:val="left"/>
-      <w:pPr>
-        <w:tabs>
-          <w:tab w:val="num" w:pos="2160"/>
-        </w:tabs>
-        <w:ind w:left="2160" w:hanging="720"/>
-      </w:pPr>
-    </w:lvl>
-    <w:lvl w:ilvl="3">
-      <w:start w:val="1"/>
-      <w:numFmt w:val="decimal"/>
-      <w:lvlText w:val="%4."/>
-      <w:lvlJc w:val="left"/>
-      <w:pPr>
-        <w:tabs>
-          <w:tab w:val="num" w:pos="2880"/>
-        </w:tabs>
-        <w:ind w:left="2880" w:hanging="720"/>
-      </w:pPr>
-    </w:lvl>
-    <w:lvl w:ilvl="4">
-      <w:start w:val="1"/>
-      <w:numFmt w:val="decimal"/>
-      <w:lvlText w:val="%5."/>
-      <w:lvlJc w:val="left"/>
-      <w:pPr>
-        <w:tabs>
-          <w:tab w:val="num" w:pos="3600"/>
-        </w:tabs>
-        <w:ind w:left="3600" w:hanging="720"/>
-      </w:pPr>
-    </w:lvl>
-    <w:lvl w:ilvl="5">
-      <w:start w:val="1"/>
-      <w:numFmt w:val="decimal"/>
-      <w:lvlText w:val="%6."/>
-      <w:lvlJc w:val="left"/>
-      <w:pPr>
-        <w:tabs>
-          <w:tab w:val="num" w:pos="4320"/>
-        </w:tabs>
-        <w:ind w:left="4320" w:hanging="720"/>
-      </w:pPr>
-    </w:lvl>
-    <w:lvl w:ilvl="6">
-      <w:start w:val="1"/>
-      <w:numFmt w:val="decimal"/>
-      <w:lvlText w:val="%7."/>
-      <w:lvlJc w:val="left"/>
-      <w:pPr>
-        <w:tabs>
-          <w:tab w:val="num" w:pos="5040"/>
-        </w:tabs>
-        <w:ind w:left="5040" w:hanging="720"/>
-      </w:pPr>
-    </w:lvl>
-    <w:lvl w:ilvl="7">
-      <w:start w:val="1"/>
-      <w:numFmt w:val="decimal"/>
-      <w:lvlText w:val="%8."/>
-      <w:lvlJc w:val="left"/>
-      <w:pPr>
-        <w:tabs>
-          <w:tab w:val="num" w:pos="5760"/>
-        </w:tabs>
-        <w:ind w:left="5760" w:hanging="720"/>
-      </w:pPr>
-    </w:lvl>
-    <w:lvl w:ilvl="8">
-      <w:start w:val="1"/>
-      <w:numFmt w:val="decimal"/>
-      <w:lvlText w:val="%9."/>
-      <w:lvlJc w:val="left"/>
-      <w:pPr>
-        <w:tabs>
-          <w:tab w:val="num" w:pos="6480"/>
-        </w:tabs>
-        <w:ind w:left="6480" w:hanging="720"/>
-      </w:pPr>
-    </w:lvl>
-  </w:abstractNum>
-  <w:abstractNum w:abstractNumId="23" w15:restartNumberingAfterBreak="0">
-    <w:nsid w:val="36506853"/>
-    <w:multiLevelType w:val="multilevel"/>
-    <w:tmpl w:val="2F6EF210"/>
-    <w:lvl w:ilvl="0">
-      <w:start w:val="1"/>
-      <w:numFmt w:val="bullet"/>
-      <w:lvlText w:val=""/>
-      <w:lvlJc w:val="left"/>
-      <w:pPr>
-        <w:ind w:left="360" w:hanging="360"/>
-      </w:pPr>
-      <w:rPr>
-        <w:rFonts w:ascii="Symbol" w:hAnsi="Symbol" w:hint="default"/>
-      </w:rPr>
-    </w:lvl>
-    <w:lvl w:ilvl="1">
-      <w:start w:val="1"/>
-      <w:numFmt w:val="bullet"/>
-      <w:lvlText w:val=""/>
-      <w:lvlJc w:val="left"/>
-      <w:pPr>
-        <w:ind w:left="720" w:hanging="360"/>
-      </w:pPr>
-      <w:rPr>
-        <w:rFonts w:ascii="Wingdings" w:hAnsi="Wingdings" w:hint="default"/>
-      </w:rPr>
-    </w:lvl>
-    <w:lvl w:ilvl="2">
-      <w:start w:val="1"/>
-      <w:numFmt w:val="bullet"/>
-      <w:lvlText w:val=""/>
-      <w:lvlJc w:val="left"/>
-      <w:pPr>
-        <w:ind w:left="1080" w:hanging="360"/>
-      </w:pPr>
-      <w:rPr>
-        <w:rFonts w:ascii="Wingdings" w:hAnsi="Wingdings" w:hint="default"/>
-      </w:rPr>
-    </w:lvl>
-    <w:lvl w:ilvl="3">
-      <w:start w:val="1"/>
-      <w:numFmt w:val="bullet"/>
-      <w:lvlText w:val=""/>
-      <w:lvlJc w:val="left"/>
-      <w:pPr>
-        <w:ind w:left="1440" w:hanging="360"/>
-      </w:pPr>
-      <w:rPr>
-        <w:rFonts w:ascii="Symbol" w:hAnsi="Symbol" w:hint="default"/>
-      </w:rPr>
-    </w:lvl>
-    <w:lvl w:ilvl="4">
-      <w:start w:val="1"/>
-      <w:numFmt w:val="bullet"/>
-      <w:lvlText w:val=""/>
-      <w:lvlJc w:val="left"/>
-      <w:pPr>
-        <w:ind w:left="1800" w:hanging="360"/>
-      </w:pPr>
-      <w:rPr>
-        <w:rFonts w:ascii="Symbol" w:hAnsi="Symbol" w:hint="default"/>
-      </w:rPr>
-    </w:lvl>
-    <w:lvl w:ilvl="5">
-      <w:start w:val="1"/>
-      <w:numFmt w:val="bullet"/>
-      <w:lvlText w:val=""/>
-      <w:lvlJc w:val="left"/>
-      <w:pPr>
-        <w:ind w:left="2160" w:hanging="360"/>
-      </w:pPr>
-      <w:rPr>
-        <w:rFonts w:ascii="Wingdings" w:hAnsi="Wingdings" w:hint="default"/>
-      </w:rPr>
-    </w:lvl>
-    <w:lvl w:ilvl="6">
-      <w:start w:val="1"/>
-      <w:numFmt w:val="bullet"/>
-      <w:lvlText w:val=""/>
-      <w:lvlJc w:val="left"/>
-      <w:pPr>
-        <w:ind w:left="2520" w:hanging="360"/>
-      </w:pPr>
-      <w:rPr>
-        <w:rFonts w:ascii="Wingdings" w:hAnsi="Wingdings" w:hint="default"/>
-      </w:rPr>
-    </w:lvl>
-    <w:lvl w:ilvl="7">
-      <w:start w:val="1"/>
-      <w:numFmt w:val="bullet"/>
-      <w:lvlText w:val=""/>
-      <w:lvlJc w:val="left"/>
-      <w:pPr>
-        <w:ind w:left="2880" w:hanging="360"/>
-      </w:pPr>
-      <w:rPr>
-        <w:rFonts w:ascii="Symbol" w:hAnsi="Symbol" w:hint="default"/>
-      </w:rPr>
-    </w:lvl>
-    <w:lvl w:ilvl="8">
-      <w:start w:val="1"/>
-      <w:numFmt w:val="bullet"/>
-      <w:lvlText w:val=""/>
-      <w:lvlJc w:val="left"/>
-      <w:pPr>
-        <w:ind w:left="3240" w:hanging="360"/>
-      </w:pPr>
-      <w:rPr>
-        <w:rFonts w:ascii="Symbol" w:hAnsi="Symbol" w:hint="default"/>
-      </w:rPr>
-    </w:lvl>
-  </w:abstractNum>
-  <w:abstractNum w:abstractNumId="24" w15:restartNumberingAfterBreak="0">
+  <w:abstractNum w:abstractNumId="7" w15:restartNumberingAfterBreak="0">
     <w:nsid w:val="3BD16F36"/>
     <w:multiLevelType w:val="multilevel"/>
     <w:tmpl w:val="100C0021"/>
@@ -6633,120 +5822,7 @@
       </w:rPr>
     </w:lvl>
   </w:abstractNum>
-  <w:abstractNum w:abstractNumId="25" w15:restartNumberingAfterBreak="0">
-    <w:nsid w:val="3C361DED"/>
-    <w:multiLevelType w:val="multilevel"/>
-    <w:tmpl w:val="100C0021"/>
-    <w:lvl w:ilvl="0">
-      <w:start w:val="1"/>
-      <w:numFmt w:val="bullet"/>
-      <w:lvlText w:val=""/>
-      <w:lvlJc w:val="left"/>
-      <w:pPr>
-        <w:ind w:left="360" w:hanging="360"/>
-      </w:pPr>
-      <w:rPr>
-        <w:rFonts w:ascii="Wingdings" w:hAnsi="Wingdings" w:hint="default"/>
-      </w:rPr>
-    </w:lvl>
-    <w:lvl w:ilvl="1">
-      <w:start w:val="1"/>
-      <w:numFmt w:val="bullet"/>
-      <w:lvlText w:val=""/>
-      <w:lvlJc w:val="left"/>
-      <w:pPr>
-        <w:ind w:left="720" w:hanging="360"/>
-      </w:pPr>
-      <w:rPr>
-        <w:rFonts w:ascii="Wingdings" w:hAnsi="Wingdings" w:hint="default"/>
-      </w:rPr>
-    </w:lvl>
-    <w:lvl w:ilvl="2">
-      <w:start w:val="1"/>
-      <w:numFmt w:val="bullet"/>
-      <w:lvlText w:val=""/>
-      <w:lvlJc w:val="left"/>
-      <w:pPr>
-        <w:ind w:left="1080" w:hanging="360"/>
-      </w:pPr>
-      <w:rPr>
-        <w:rFonts w:ascii="Wingdings" w:hAnsi="Wingdings" w:hint="default"/>
-      </w:rPr>
-    </w:lvl>
-    <w:lvl w:ilvl="3">
-      <w:start w:val="1"/>
-      <w:numFmt w:val="bullet"/>
-      <w:lvlText w:val=""/>
-      <w:lvlJc w:val="left"/>
-      <w:pPr>
-        <w:ind w:left="1440" w:hanging="360"/>
-      </w:pPr>
-      <w:rPr>
-        <w:rFonts w:ascii="Symbol" w:hAnsi="Symbol" w:hint="default"/>
-      </w:rPr>
-    </w:lvl>
-    <w:lvl w:ilvl="4">
-      <w:start w:val="1"/>
-      <w:numFmt w:val="bullet"/>
-      <w:lvlText w:val=""/>
-      <w:lvlJc w:val="left"/>
-      <w:pPr>
-        <w:ind w:left="1800" w:hanging="360"/>
-      </w:pPr>
-      <w:rPr>
-        <w:rFonts w:ascii="Symbol" w:hAnsi="Symbol" w:hint="default"/>
-      </w:rPr>
-    </w:lvl>
-    <w:lvl w:ilvl="5">
-      <w:start w:val="1"/>
-      <w:numFmt w:val="bullet"/>
-      <w:lvlText w:val=""/>
-      <w:lvlJc w:val="left"/>
-      <w:pPr>
-        <w:ind w:left="2160" w:hanging="360"/>
-      </w:pPr>
-      <w:rPr>
-        <w:rFonts w:ascii="Wingdings" w:hAnsi="Wingdings" w:hint="default"/>
-      </w:rPr>
-    </w:lvl>
-    <w:lvl w:ilvl="6">
-      <w:start w:val="1"/>
-      <w:numFmt w:val="bullet"/>
-      <w:lvlText w:val=""/>
-      <w:lvlJc w:val="left"/>
-      <w:pPr>
-        <w:ind w:left="2520" w:hanging="360"/>
-      </w:pPr>
-      <w:rPr>
-        <w:rFonts w:ascii="Wingdings" w:hAnsi="Wingdings" w:hint="default"/>
-      </w:rPr>
-    </w:lvl>
-    <w:lvl w:ilvl="7">
-      <w:start w:val="1"/>
-      <w:numFmt w:val="bullet"/>
-      <w:lvlText w:val=""/>
-      <w:lvlJc w:val="left"/>
-      <w:pPr>
-        <w:ind w:left="2880" w:hanging="360"/>
-      </w:pPr>
-      <w:rPr>
-        <w:rFonts w:ascii="Symbol" w:hAnsi="Symbol" w:hint="default"/>
-      </w:rPr>
-    </w:lvl>
-    <w:lvl w:ilvl="8">
-      <w:start w:val="1"/>
-      <w:numFmt w:val="bullet"/>
-      <w:lvlText w:val=""/>
-      <w:lvlJc w:val="left"/>
-      <w:pPr>
-        <w:ind w:left="3240" w:hanging="360"/>
-      </w:pPr>
-      <w:rPr>
-        <w:rFonts w:ascii="Symbol" w:hAnsi="Symbol" w:hint="default"/>
-      </w:rPr>
-    </w:lvl>
-  </w:abstractNum>
-  <w:abstractNum w:abstractNumId="26" w15:restartNumberingAfterBreak="0">
+  <w:abstractNum w:abstractNumId="8" w15:restartNumberingAfterBreak="0">
     <w:nsid w:val="3D995ED6"/>
     <w:multiLevelType w:val="hybridMultilevel"/>
     <w:tmpl w:val="1F80DAF8"/>
@@ -6859,120 +5935,7 @@
       </w:rPr>
     </w:lvl>
   </w:abstractNum>
-  <w:abstractNum w:abstractNumId="27" w15:restartNumberingAfterBreak="0">
-    <w:nsid w:val="3EF922F0"/>
-    <w:multiLevelType w:val="multilevel"/>
-    <w:tmpl w:val="100C0021"/>
-    <w:lvl w:ilvl="0">
-      <w:start w:val="1"/>
-      <w:numFmt w:val="bullet"/>
-      <w:lvlText w:val=""/>
-      <w:lvlJc w:val="left"/>
-      <w:pPr>
-        <w:ind w:left="360" w:hanging="360"/>
-      </w:pPr>
-      <w:rPr>
-        <w:rFonts w:ascii="Wingdings" w:hAnsi="Wingdings" w:hint="default"/>
-      </w:rPr>
-    </w:lvl>
-    <w:lvl w:ilvl="1">
-      <w:start w:val="1"/>
-      <w:numFmt w:val="bullet"/>
-      <w:lvlText w:val=""/>
-      <w:lvlJc w:val="left"/>
-      <w:pPr>
-        <w:ind w:left="720" w:hanging="360"/>
-      </w:pPr>
-      <w:rPr>
-        <w:rFonts w:ascii="Wingdings" w:hAnsi="Wingdings" w:hint="default"/>
-      </w:rPr>
-    </w:lvl>
-    <w:lvl w:ilvl="2">
-      <w:start w:val="1"/>
-      <w:numFmt w:val="bullet"/>
-      <w:lvlText w:val=""/>
-      <w:lvlJc w:val="left"/>
-      <w:pPr>
-        <w:ind w:left="1080" w:hanging="360"/>
-      </w:pPr>
-      <w:rPr>
-        <w:rFonts w:ascii="Wingdings" w:hAnsi="Wingdings" w:hint="default"/>
-      </w:rPr>
-    </w:lvl>
-    <w:lvl w:ilvl="3">
-      <w:start w:val="1"/>
-      <w:numFmt w:val="bullet"/>
-      <w:lvlText w:val=""/>
-      <w:lvlJc w:val="left"/>
-      <w:pPr>
-        <w:ind w:left="1440" w:hanging="360"/>
-      </w:pPr>
-      <w:rPr>
-        <w:rFonts w:ascii="Symbol" w:hAnsi="Symbol" w:hint="default"/>
-      </w:rPr>
-    </w:lvl>
-    <w:lvl w:ilvl="4">
-      <w:start w:val="1"/>
-      <w:numFmt w:val="bullet"/>
-      <w:lvlText w:val=""/>
-      <w:lvlJc w:val="left"/>
-      <w:pPr>
-        <w:ind w:left="1800" w:hanging="360"/>
-      </w:pPr>
-      <w:rPr>
-        <w:rFonts w:ascii="Symbol" w:hAnsi="Symbol" w:hint="default"/>
-      </w:rPr>
-    </w:lvl>
-    <w:lvl w:ilvl="5">
-      <w:start w:val="1"/>
-      <w:numFmt w:val="bullet"/>
-      <w:lvlText w:val=""/>
-      <w:lvlJc w:val="left"/>
-      <w:pPr>
-        <w:ind w:left="2160" w:hanging="360"/>
-      </w:pPr>
-      <w:rPr>
-        <w:rFonts w:ascii="Wingdings" w:hAnsi="Wingdings" w:hint="default"/>
-      </w:rPr>
-    </w:lvl>
-    <w:lvl w:ilvl="6">
-      <w:start w:val="1"/>
-      <w:numFmt w:val="bullet"/>
-      <w:lvlText w:val=""/>
-      <w:lvlJc w:val="left"/>
-      <w:pPr>
-        <w:ind w:left="2520" w:hanging="360"/>
-      </w:pPr>
-      <w:rPr>
-        <w:rFonts w:ascii="Wingdings" w:hAnsi="Wingdings" w:hint="default"/>
-      </w:rPr>
-    </w:lvl>
-    <w:lvl w:ilvl="7">
-      <w:start w:val="1"/>
-      <w:numFmt w:val="bullet"/>
-      <w:lvlText w:val=""/>
-      <w:lvlJc w:val="left"/>
-      <w:pPr>
-        <w:ind w:left="2880" w:hanging="360"/>
-      </w:pPr>
-      <w:rPr>
-        <w:rFonts w:ascii="Symbol" w:hAnsi="Symbol" w:hint="default"/>
-      </w:rPr>
-    </w:lvl>
-    <w:lvl w:ilvl="8">
-      <w:start w:val="1"/>
-      <w:numFmt w:val="bullet"/>
-      <w:lvlText w:val=""/>
-      <w:lvlJc w:val="left"/>
-      <w:pPr>
-        <w:ind w:left="3240" w:hanging="360"/>
-      </w:pPr>
-      <w:rPr>
-        <w:rFonts w:ascii="Symbol" w:hAnsi="Symbol" w:hint="default"/>
-      </w:rPr>
-    </w:lvl>
-  </w:abstractNum>
-  <w:abstractNum w:abstractNumId="28" w15:restartNumberingAfterBreak="0">
+  <w:abstractNum w:abstractNumId="9" w15:restartNumberingAfterBreak="0">
     <w:nsid w:val="458C4B42"/>
     <w:multiLevelType w:val="hybridMultilevel"/>
     <w:tmpl w:val="AA9A58B2"/>
@@ -7085,379 +6048,7 @@
       </w:rPr>
     </w:lvl>
   </w:abstractNum>
-  <w:abstractNum w:abstractNumId="29" w15:restartNumberingAfterBreak="0">
-    <w:nsid w:val="486164F4"/>
-    <w:multiLevelType w:val="multilevel"/>
-    <w:tmpl w:val="100C0021"/>
-    <w:lvl w:ilvl="0">
-      <w:start w:val="1"/>
-      <w:numFmt w:val="bullet"/>
-      <w:lvlText w:val=""/>
-      <w:lvlJc w:val="left"/>
-      <w:pPr>
-        <w:ind w:left="360" w:hanging="360"/>
-      </w:pPr>
-      <w:rPr>
-        <w:rFonts w:ascii="Wingdings" w:hAnsi="Wingdings" w:hint="default"/>
-      </w:rPr>
-    </w:lvl>
-    <w:lvl w:ilvl="1">
-      <w:start w:val="1"/>
-      <w:numFmt w:val="bullet"/>
-      <w:lvlText w:val=""/>
-      <w:lvlJc w:val="left"/>
-      <w:pPr>
-        <w:ind w:left="720" w:hanging="360"/>
-      </w:pPr>
-      <w:rPr>
-        <w:rFonts w:ascii="Wingdings" w:hAnsi="Wingdings" w:hint="default"/>
-      </w:rPr>
-    </w:lvl>
-    <w:lvl w:ilvl="2">
-      <w:start w:val="1"/>
-      <w:numFmt w:val="bullet"/>
-      <w:lvlText w:val=""/>
-      <w:lvlJc w:val="left"/>
-      <w:pPr>
-        <w:ind w:left="1080" w:hanging="360"/>
-      </w:pPr>
-      <w:rPr>
-        <w:rFonts w:ascii="Wingdings" w:hAnsi="Wingdings" w:hint="default"/>
-      </w:rPr>
-    </w:lvl>
-    <w:lvl w:ilvl="3">
-      <w:start w:val="1"/>
-      <w:numFmt w:val="bullet"/>
-      <w:lvlText w:val=""/>
-      <w:lvlJc w:val="left"/>
-      <w:pPr>
-        <w:ind w:left="1440" w:hanging="360"/>
-      </w:pPr>
-      <w:rPr>
-        <w:rFonts w:ascii="Symbol" w:hAnsi="Symbol" w:hint="default"/>
-      </w:rPr>
-    </w:lvl>
-    <w:lvl w:ilvl="4">
-      <w:start w:val="1"/>
-      <w:numFmt w:val="bullet"/>
-      <w:lvlText w:val=""/>
-      <w:lvlJc w:val="left"/>
-      <w:pPr>
-        <w:ind w:left="1800" w:hanging="360"/>
-      </w:pPr>
-      <w:rPr>
-        <w:rFonts w:ascii="Symbol" w:hAnsi="Symbol" w:hint="default"/>
-      </w:rPr>
-    </w:lvl>
-    <w:lvl w:ilvl="5">
-      <w:start w:val="1"/>
-      <w:numFmt w:val="bullet"/>
-      <w:lvlText w:val=""/>
-      <w:lvlJc w:val="left"/>
-      <w:pPr>
-        <w:ind w:left="2160" w:hanging="360"/>
-      </w:pPr>
-      <w:rPr>
-        <w:rFonts w:ascii="Wingdings" w:hAnsi="Wingdings" w:hint="default"/>
-      </w:rPr>
-    </w:lvl>
-    <w:lvl w:ilvl="6">
-      <w:start w:val="1"/>
-      <w:numFmt w:val="bullet"/>
-      <w:lvlText w:val=""/>
-      <w:lvlJc w:val="left"/>
-      <w:pPr>
-        <w:ind w:left="2520" w:hanging="360"/>
-      </w:pPr>
-      <w:rPr>
-        <w:rFonts w:ascii="Wingdings" w:hAnsi="Wingdings" w:hint="default"/>
-      </w:rPr>
-    </w:lvl>
-    <w:lvl w:ilvl="7">
-      <w:start w:val="1"/>
-      <w:numFmt w:val="bullet"/>
-      <w:lvlText w:val=""/>
-      <w:lvlJc w:val="left"/>
-      <w:pPr>
-        <w:ind w:left="2880" w:hanging="360"/>
-      </w:pPr>
-      <w:rPr>
-        <w:rFonts w:ascii="Symbol" w:hAnsi="Symbol" w:hint="default"/>
-      </w:rPr>
-    </w:lvl>
-    <w:lvl w:ilvl="8">
-      <w:start w:val="1"/>
-      <w:numFmt w:val="bullet"/>
-      <w:lvlText w:val=""/>
-      <w:lvlJc w:val="left"/>
-      <w:pPr>
-        <w:ind w:left="3240" w:hanging="360"/>
-      </w:pPr>
-      <w:rPr>
-        <w:rFonts w:ascii="Symbol" w:hAnsi="Symbol" w:hint="default"/>
-      </w:rPr>
-    </w:lvl>
-  </w:abstractNum>
-  <w:abstractNum w:abstractNumId="30" w15:restartNumberingAfterBreak="0">
-    <w:nsid w:val="4C4E14AC"/>
-    <w:multiLevelType w:val="multilevel"/>
-    <w:tmpl w:val="100C001F"/>
-    <w:lvl w:ilvl="0">
-      <w:start w:val="1"/>
-      <w:numFmt w:val="decimal"/>
-      <w:lvlText w:val="%1."/>
-      <w:lvlJc w:val="left"/>
-      <w:pPr>
-        <w:ind w:left="360" w:hanging="360"/>
-      </w:pPr>
-    </w:lvl>
-    <w:lvl w:ilvl="1">
-      <w:start w:val="1"/>
-      <w:numFmt w:val="decimal"/>
-      <w:lvlText w:val="%1.%2."/>
-      <w:lvlJc w:val="left"/>
-      <w:pPr>
-        <w:ind w:left="792" w:hanging="432"/>
-      </w:pPr>
-    </w:lvl>
-    <w:lvl w:ilvl="2">
-      <w:start w:val="1"/>
-      <w:numFmt w:val="decimal"/>
-      <w:lvlText w:val="%1.%2.%3."/>
-      <w:lvlJc w:val="left"/>
-      <w:pPr>
-        <w:ind w:left="1224" w:hanging="504"/>
-      </w:pPr>
-    </w:lvl>
-    <w:lvl w:ilvl="3">
-      <w:start w:val="1"/>
-      <w:numFmt w:val="decimal"/>
-      <w:lvlText w:val="%1.%2.%3.%4."/>
-      <w:lvlJc w:val="left"/>
-      <w:pPr>
-        <w:ind w:left="1728" w:hanging="648"/>
-      </w:pPr>
-    </w:lvl>
-    <w:lvl w:ilvl="4">
-      <w:start w:val="1"/>
-      <w:numFmt w:val="decimal"/>
-      <w:lvlText w:val="%1.%2.%3.%4.%5."/>
-      <w:lvlJc w:val="left"/>
-      <w:pPr>
-        <w:ind w:left="2232" w:hanging="792"/>
-      </w:pPr>
-    </w:lvl>
-    <w:lvl w:ilvl="5">
-      <w:start w:val="1"/>
-      <w:numFmt w:val="decimal"/>
-      <w:lvlText w:val="%1.%2.%3.%4.%5.%6."/>
-      <w:lvlJc w:val="left"/>
-      <w:pPr>
-        <w:ind w:left="2736" w:hanging="936"/>
-      </w:pPr>
-    </w:lvl>
-    <w:lvl w:ilvl="6">
-      <w:start w:val="1"/>
-      <w:numFmt w:val="decimal"/>
-      <w:lvlText w:val="%1.%2.%3.%4.%5.%6.%7."/>
-      <w:lvlJc w:val="left"/>
-      <w:pPr>
-        <w:ind w:left="3240" w:hanging="1080"/>
-      </w:pPr>
-    </w:lvl>
-    <w:lvl w:ilvl="7">
-      <w:start w:val="1"/>
-      <w:numFmt w:val="decimal"/>
-      <w:lvlText w:val="%1.%2.%3.%4.%5.%6.%7.%8."/>
-      <w:lvlJc w:val="left"/>
-      <w:pPr>
-        <w:ind w:left="3744" w:hanging="1224"/>
-      </w:pPr>
-    </w:lvl>
-    <w:lvl w:ilvl="8">
-      <w:start w:val="1"/>
-      <w:numFmt w:val="decimal"/>
-      <w:lvlText w:val="%1.%2.%3.%4.%5.%6.%7.%8.%9."/>
-      <w:lvlJc w:val="left"/>
-      <w:pPr>
-        <w:ind w:left="4320" w:hanging="1440"/>
-      </w:pPr>
-    </w:lvl>
-  </w:abstractNum>
-  <w:abstractNum w:abstractNumId="31" w15:restartNumberingAfterBreak="0">
-    <w:nsid w:val="4D30734E"/>
-    <w:multiLevelType w:val="multilevel"/>
-    <w:tmpl w:val="100C001D"/>
-    <w:lvl w:ilvl="0">
-      <w:start w:val="1"/>
-      <w:numFmt w:val="decimal"/>
-      <w:lvlText w:val="%1)"/>
-      <w:lvlJc w:val="left"/>
-      <w:pPr>
-        <w:ind w:left="360" w:hanging="360"/>
-      </w:pPr>
-    </w:lvl>
-    <w:lvl w:ilvl="1">
-      <w:start w:val="1"/>
-      <w:numFmt w:val="lowerLetter"/>
-      <w:lvlText w:val="%2)"/>
-      <w:lvlJc w:val="left"/>
-      <w:pPr>
-        <w:ind w:left="720" w:hanging="360"/>
-      </w:pPr>
-    </w:lvl>
-    <w:lvl w:ilvl="2">
-      <w:start w:val="1"/>
-      <w:numFmt w:val="lowerRoman"/>
-      <w:lvlText w:val="%3)"/>
-      <w:lvlJc w:val="left"/>
-      <w:pPr>
-        <w:ind w:left="1080" w:hanging="360"/>
-      </w:pPr>
-    </w:lvl>
-    <w:lvl w:ilvl="3">
-      <w:start w:val="1"/>
-      <w:numFmt w:val="decimal"/>
-      <w:lvlText w:val="(%4)"/>
-      <w:lvlJc w:val="left"/>
-      <w:pPr>
-        <w:ind w:left="1440" w:hanging="360"/>
-      </w:pPr>
-    </w:lvl>
-    <w:lvl w:ilvl="4">
-      <w:start w:val="1"/>
-      <w:numFmt w:val="lowerLetter"/>
-      <w:lvlText w:val="(%5)"/>
-      <w:lvlJc w:val="left"/>
-      <w:pPr>
-        <w:ind w:left="1800" w:hanging="360"/>
-      </w:pPr>
-    </w:lvl>
-    <w:lvl w:ilvl="5">
-      <w:start w:val="1"/>
-      <w:numFmt w:val="lowerRoman"/>
-      <w:lvlText w:val="(%6)"/>
-      <w:lvlJc w:val="left"/>
-      <w:pPr>
-        <w:ind w:left="2160" w:hanging="360"/>
-      </w:pPr>
-    </w:lvl>
-    <w:lvl w:ilvl="6">
-      <w:start w:val="1"/>
-      <w:numFmt w:val="decimal"/>
-      <w:lvlText w:val="%7."/>
-      <w:lvlJc w:val="left"/>
-      <w:pPr>
-        <w:ind w:left="2520" w:hanging="360"/>
-      </w:pPr>
-    </w:lvl>
-    <w:lvl w:ilvl="7">
-      <w:start w:val="1"/>
-      <w:numFmt w:val="lowerLetter"/>
-      <w:lvlText w:val="%8."/>
-      <w:lvlJc w:val="left"/>
-      <w:pPr>
-        <w:ind w:left="2880" w:hanging="360"/>
-      </w:pPr>
-    </w:lvl>
-    <w:lvl w:ilvl="8">
-      <w:start w:val="1"/>
-      <w:numFmt w:val="lowerRoman"/>
-      <w:lvlText w:val="%9."/>
-      <w:lvlJc w:val="left"/>
-      <w:pPr>
-        <w:ind w:left="3240" w:hanging="360"/>
-      </w:pPr>
-    </w:lvl>
-  </w:abstractNum>
-  <w:abstractNum w:abstractNumId="32" w15:restartNumberingAfterBreak="0">
-    <w:nsid w:val="55FE2729"/>
-    <w:multiLevelType w:val="multilevel"/>
-    <w:tmpl w:val="100C0023"/>
-    <w:lvl w:ilvl="0">
-      <w:start w:val="1"/>
-      <w:numFmt w:val="upperRoman"/>
-      <w:lvlText w:val="Article %1."/>
-      <w:lvlJc w:val="left"/>
-      <w:pPr>
-        <w:ind w:left="0" w:firstLine="0"/>
-      </w:pPr>
-    </w:lvl>
-    <w:lvl w:ilvl="1">
-      <w:start w:val="1"/>
-      <w:numFmt w:val="decimalZero"/>
-      <w:isLgl/>
-      <w:lvlText w:val="Section %1.%2"/>
-      <w:lvlJc w:val="left"/>
-      <w:pPr>
-        <w:ind w:left="0" w:firstLine="0"/>
-      </w:pPr>
-    </w:lvl>
-    <w:lvl w:ilvl="2">
-      <w:start w:val="1"/>
-      <w:numFmt w:val="lowerLetter"/>
-      <w:lvlText w:val="(%3)"/>
-      <w:lvlJc w:val="left"/>
-      <w:pPr>
-        <w:ind w:left="720" w:hanging="432"/>
-      </w:pPr>
-    </w:lvl>
-    <w:lvl w:ilvl="3">
-      <w:start w:val="1"/>
-      <w:numFmt w:val="lowerRoman"/>
-      <w:lvlText w:val="(%4)"/>
-      <w:lvlJc w:val="right"/>
-      <w:pPr>
-        <w:ind w:left="864" w:hanging="144"/>
-      </w:pPr>
-    </w:lvl>
-    <w:lvl w:ilvl="4">
-      <w:start w:val="1"/>
-      <w:numFmt w:val="decimal"/>
-      <w:lvlText w:val="%5)"/>
-      <w:lvlJc w:val="left"/>
-      <w:pPr>
-        <w:ind w:left="1008" w:hanging="432"/>
-      </w:pPr>
-    </w:lvl>
-    <w:lvl w:ilvl="5">
-      <w:start w:val="1"/>
-      <w:numFmt w:val="lowerLetter"/>
-      <w:lvlText w:val="%6)"/>
-      <w:lvlJc w:val="left"/>
-      <w:pPr>
-        <w:ind w:left="1152" w:hanging="432"/>
-      </w:pPr>
-    </w:lvl>
-    <w:lvl w:ilvl="6">
-      <w:start w:val="1"/>
-      <w:numFmt w:val="lowerRoman"/>
-      <w:lvlText w:val="%7)"/>
-      <w:lvlJc w:val="right"/>
-      <w:pPr>
-        <w:ind w:left="1296" w:hanging="288"/>
-      </w:pPr>
-    </w:lvl>
-    <w:lvl w:ilvl="7">
-      <w:start w:val="1"/>
-      <w:numFmt w:val="lowerLetter"/>
-      <w:lvlText w:val="%8."/>
-      <w:lvlJc w:val="left"/>
-      <w:pPr>
-        <w:ind w:left="1440" w:hanging="432"/>
-      </w:pPr>
-    </w:lvl>
-    <w:lvl w:ilvl="8">
-      <w:start w:val="1"/>
-      <w:numFmt w:val="lowerRoman"/>
-      <w:lvlText w:val="%9."/>
-      <w:lvlJc w:val="right"/>
-      <w:pPr>
-        <w:ind w:left="1584" w:hanging="144"/>
-      </w:pPr>
-    </w:lvl>
-  </w:abstractNum>
-  <w:abstractNum w:abstractNumId="33" w15:restartNumberingAfterBreak="0">
+  <w:abstractNum w:abstractNumId="10" w15:restartNumberingAfterBreak="0">
     <w:nsid w:val="582300AB"/>
     <w:multiLevelType w:val="hybridMultilevel"/>
     <w:tmpl w:val="269A3AB2"/>
@@ -7546,1264 +6137,40 @@
       </w:pPr>
     </w:lvl>
   </w:abstractNum>
-  <w:abstractNum w:abstractNumId="34" w15:restartNumberingAfterBreak="0">
-    <w:nsid w:val="58933B2A"/>
-    <w:multiLevelType w:val="multilevel"/>
-    <w:tmpl w:val="100C0021"/>
-    <w:lvl w:ilvl="0">
-      <w:start w:val="1"/>
-      <w:numFmt w:val="bullet"/>
-      <w:lvlText w:val=""/>
-      <w:lvlJc w:val="left"/>
-      <w:pPr>
-        <w:ind w:left="360" w:hanging="360"/>
-      </w:pPr>
-      <w:rPr>
-        <w:rFonts w:ascii="Wingdings" w:hAnsi="Wingdings" w:hint="default"/>
-      </w:rPr>
-    </w:lvl>
-    <w:lvl w:ilvl="1">
-      <w:start w:val="1"/>
-      <w:numFmt w:val="bullet"/>
-      <w:lvlText w:val=""/>
-      <w:lvlJc w:val="left"/>
-      <w:pPr>
-        <w:ind w:left="720" w:hanging="360"/>
-      </w:pPr>
-      <w:rPr>
-        <w:rFonts w:ascii="Wingdings" w:hAnsi="Wingdings" w:hint="default"/>
-      </w:rPr>
-    </w:lvl>
-    <w:lvl w:ilvl="2">
-      <w:start w:val="1"/>
-      <w:numFmt w:val="bullet"/>
-      <w:lvlText w:val=""/>
-      <w:lvlJc w:val="left"/>
-      <w:pPr>
-        <w:ind w:left="1080" w:hanging="360"/>
-      </w:pPr>
-      <w:rPr>
-        <w:rFonts w:ascii="Wingdings" w:hAnsi="Wingdings" w:hint="default"/>
-      </w:rPr>
-    </w:lvl>
-    <w:lvl w:ilvl="3">
-      <w:start w:val="1"/>
-      <w:numFmt w:val="bullet"/>
-      <w:lvlText w:val=""/>
-      <w:lvlJc w:val="left"/>
-      <w:pPr>
-        <w:ind w:left="1440" w:hanging="360"/>
-      </w:pPr>
-      <w:rPr>
-        <w:rFonts w:ascii="Symbol" w:hAnsi="Symbol" w:hint="default"/>
-      </w:rPr>
-    </w:lvl>
-    <w:lvl w:ilvl="4">
-      <w:start w:val="1"/>
-      <w:numFmt w:val="bullet"/>
-      <w:lvlText w:val=""/>
-      <w:lvlJc w:val="left"/>
-      <w:pPr>
-        <w:ind w:left="1800" w:hanging="360"/>
-      </w:pPr>
-      <w:rPr>
-        <w:rFonts w:ascii="Symbol" w:hAnsi="Symbol" w:hint="default"/>
-      </w:rPr>
-    </w:lvl>
-    <w:lvl w:ilvl="5">
-      <w:start w:val="1"/>
-      <w:numFmt w:val="bullet"/>
-      <w:lvlText w:val=""/>
-      <w:lvlJc w:val="left"/>
-      <w:pPr>
-        <w:ind w:left="2160" w:hanging="360"/>
-      </w:pPr>
-      <w:rPr>
-        <w:rFonts w:ascii="Wingdings" w:hAnsi="Wingdings" w:hint="default"/>
-      </w:rPr>
-    </w:lvl>
-    <w:lvl w:ilvl="6">
-      <w:start w:val="1"/>
-      <w:numFmt w:val="bullet"/>
-      <w:lvlText w:val=""/>
-      <w:lvlJc w:val="left"/>
-      <w:pPr>
-        <w:ind w:left="2520" w:hanging="360"/>
-      </w:pPr>
-      <w:rPr>
-        <w:rFonts w:ascii="Wingdings" w:hAnsi="Wingdings" w:hint="default"/>
-      </w:rPr>
-    </w:lvl>
-    <w:lvl w:ilvl="7">
-      <w:start w:val="1"/>
-      <w:numFmt w:val="bullet"/>
-      <w:lvlText w:val=""/>
-      <w:lvlJc w:val="left"/>
-      <w:pPr>
-        <w:ind w:left="2880" w:hanging="360"/>
-      </w:pPr>
-      <w:rPr>
-        <w:rFonts w:ascii="Symbol" w:hAnsi="Symbol" w:hint="default"/>
-      </w:rPr>
-    </w:lvl>
-    <w:lvl w:ilvl="8">
-      <w:start w:val="1"/>
-      <w:numFmt w:val="bullet"/>
-      <w:lvlText w:val=""/>
-      <w:lvlJc w:val="left"/>
-      <w:pPr>
-        <w:ind w:left="3240" w:hanging="360"/>
-      </w:pPr>
-      <w:rPr>
-        <w:rFonts w:ascii="Symbol" w:hAnsi="Symbol" w:hint="default"/>
-      </w:rPr>
-    </w:lvl>
-  </w:abstractNum>
-  <w:abstractNum w:abstractNumId="35" w15:restartNumberingAfterBreak="0">
-    <w:nsid w:val="5C877673"/>
-    <w:multiLevelType w:val="multilevel"/>
-    <w:tmpl w:val="100C0021"/>
-    <w:lvl w:ilvl="0">
-      <w:start w:val="1"/>
-      <w:numFmt w:val="bullet"/>
-      <w:lvlText w:val=""/>
-      <w:lvlJc w:val="left"/>
-      <w:pPr>
-        <w:ind w:left="360" w:hanging="360"/>
-      </w:pPr>
-      <w:rPr>
-        <w:rFonts w:ascii="Wingdings" w:hAnsi="Wingdings" w:hint="default"/>
-      </w:rPr>
-    </w:lvl>
-    <w:lvl w:ilvl="1">
-      <w:start w:val="1"/>
-      <w:numFmt w:val="bullet"/>
-      <w:lvlText w:val=""/>
-      <w:lvlJc w:val="left"/>
-      <w:pPr>
-        <w:ind w:left="720" w:hanging="360"/>
-      </w:pPr>
-      <w:rPr>
-        <w:rFonts w:ascii="Wingdings" w:hAnsi="Wingdings" w:hint="default"/>
-      </w:rPr>
-    </w:lvl>
-    <w:lvl w:ilvl="2">
-      <w:start w:val="1"/>
-      <w:numFmt w:val="bullet"/>
-      <w:lvlText w:val=""/>
-      <w:lvlJc w:val="left"/>
-      <w:pPr>
-        <w:ind w:left="1080" w:hanging="360"/>
-      </w:pPr>
-      <w:rPr>
-        <w:rFonts w:ascii="Wingdings" w:hAnsi="Wingdings" w:hint="default"/>
-      </w:rPr>
-    </w:lvl>
-    <w:lvl w:ilvl="3">
-      <w:start w:val="1"/>
-      <w:numFmt w:val="bullet"/>
-      <w:lvlText w:val=""/>
-      <w:lvlJc w:val="left"/>
-      <w:pPr>
-        <w:ind w:left="1440" w:hanging="360"/>
-      </w:pPr>
-      <w:rPr>
-        <w:rFonts w:ascii="Symbol" w:hAnsi="Symbol" w:hint="default"/>
-      </w:rPr>
-    </w:lvl>
-    <w:lvl w:ilvl="4">
-      <w:start w:val="1"/>
-      <w:numFmt w:val="bullet"/>
-      <w:lvlText w:val=""/>
-      <w:lvlJc w:val="left"/>
-      <w:pPr>
-        <w:ind w:left="1800" w:hanging="360"/>
-      </w:pPr>
-      <w:rPr>
-        <w:rFonts w:ascii="Symbol" w:hAnsi="Symbol" w:hint="default"/>
-      </w:rPr>
-    </w:lvl>
-    <w:lvl w:ilvl="5">
-      <w:start w:val="1"/>
-      <w:numFmt w:val="bullet"/>
-      <w:lvlText w:val=""/>
-      <w:lvlJc w:val="left"/>
-      <w:pPr>
-        <w:ind w:left="2160" w:hanging="360"/>
-      </w:pPr>
-      <w:rPr>
-        <w:rFonts w:ascii="Wingdings" w:hAnsi="Wingdings" w:hint="default"/>
-      </w:rPr>
-    </w:lvl>
-    <w:lvl w:ilvl="6">
-      <w:start w:val="1"/>
-      <w:numFmt w:val="bullet"/>
-      <w:lvlText w:val=""/>
-      <w:lvlJc w:val="left"/>
-      <w:pPr>
-        <w:ind w:left="2520" w:hanging="360"/>
-      </w:pPr>
-      <w:rPr>
-        <w:rFonts w:ascii="Wingdings" w:hAnsi="Wingdings" w:hint="default"/>
-      </w:rPr>
-    </w:lvl>
-    <w:lvl w:ilvl="7">
-      <w:start w:val="1"/>
-      <w:numFmt w:val="bullet"/>
-      <w:lvlText w:val=""/>
-      <w:lvlJc w:val="left"/>
-      <w:pPr>
-        <w:ind w:left="2880" w:hanging="360"/>
-      </w:pPr>
-      <w:rPr>
-        <w:rFonts w:ascii="Symbol" w:hAnsi="Symbol" w:hint="default"/>
-      </w:rPr>
-    </w:lvl>
-    <w:lvl w:ilvl="8">
-      <w:start w:val="1"/>
-      <w:numFmt w:val="bullet"/>
-      <w:lvlText w:val=""/>
-      <w:lvlJc w:val="left"/>
-      <w:pPr>
-        <w:ind w:left="3240" w:hanging="360"/>
-      </w:pPr>
-      <w:rPr>
-        <w:rFonts w:ascii="Symbol" w:hAnsi="Symbol" w:hint="default"/>
-      </w:rPr>
-    </w:lvl>
-  </w:abstractNum>
-  <w:abstractNum w:abstractNumId="36" w15:restartNumberingAfterBreak="0">
-    <w:nsid w:val="5CBC53EC"/>
-    <w:multiLevelType w:val="multilevel"/>
-    <w:tmpl w:val="2F6EF210"/>
-    <w:lvl w:ilvl="0">
-      <w:start w:val="1"/>
-      <w:numFmt w:val="bullet"/>
-      <w:lvlText w:val=""/>
-      <w:lvlJc w:val="left"/>
-      <w:pPr>
-        <w:ind w:left="360" w:hanging="360"/>
-      </w:pPr>
-      <w:rPr>
-        <w:rFonts w:ascii="Symbol" w:hAnsi="Symbol" w:hint="default"/>
-      </w:rPr>
-    </w:lvl>
-    <w:lvl w:ilvl="1">
-      <w:start w:val="1"/>
-      <w:numFmt w:val="bullet"/>
-      <w:lvlText w:val=""/>
-      <w:lvlJc w:val="left"/>
-      <w:pPr>
-        <w:ind w:left="720" w:hanging="360"/>
-      </w:pPr>
-      <w:rPr>
-        <w:rFonts w:ascii="Wingdings" w:hAnsi="Wingdings" w:hint="default"/>
-      </w:rPr>
-    </w:lvl>
-    <w:lvl w:ilvl="2">
-      <w:start w:val="1"/>
-      <w:numFmt w:val="bullet"/>
-      <w:lvlText w:val=""/>
-      <w:lvlJc w:val="left"/>
-      <w:pPr>
-        <w:ind w:left="1080" w:hanging="360"/>
-      </w:pPr>
-      <w:rPr>
-        <w:rFonts w:ascii="Wingdings" w:hAnsi="Wingdings" w:hint="default"/>
-      </w:rPr>
-    </w:lvl>
-    <w:lvl w:ilvl="3">
-      <w:start w:val="1"/>
-      <w:numFmt w:val="bullet"/>
-      <w:lvlText w:val=""/>
-      <w:lvlJc w:val="left"/>
-      <w:pPr>
-        <w:ind w:left="1440" w:hanging="360"/>
-      </w:pPr>
-      <w:rPr>
-        <w:rFonts w:ascii="Symbol" w:hAnsi="Symbol" w:hint="default"/>
-      </w:rPr>
-    </w:lvl>
-    <w:lvl w:ilvl="4">
-      <w:start w:val="1"/>
-      <w:numFmt w:val="bullet"/>
-      <w:lvlText w:val=""/>
-      <w:lvlJc w:val="left"/>
-      <w:pPr>
-        <w:ind w:left="1800" w:hanging="360"/>
-      </w:pPr>
-      <w:rPr>
-        <w:rFonts w:ascii="Symbol" w:hAnsi="Symbol" w:hint="default"/>
-      </w:rPr>
-    </w:lvl>
-    <w:lvl w:ilvl="5">
-      <w:start w:val="1"/>
-      <w:numFmt w:val="bullet"/>
-      <w:lvlText w:val=""/>
-      <w:lvlJc w:val="left"/>
-      <w:pPr>
-        <w:ind w:left="2160" w:hanging="360"/>
-      </w:pPr>
-      <w:rPr>
-        <w:rFonts w:ascii="Wingdings" w:hAnsi="Wingdings" w:hint="default"/>
-      </w:rPr>
-    </w:lvl>
-    <w:lvl w:ilvl="6">
-      <w:start w:val="1"/>
-      <w:numFmt w:val="bullet"/>
-      <w:lvlText w:val=""/>
-      <w:lvlJc w:val="left"/>
-      <w:pPr>
-        <w:ind w:left="2520" w:hanging="360"/>
-      </w:pPr>
-      <w:rPr>
-        <w:rFonts w:ascii="Wingdings" w:hAnsi="Wingdings" w:hint="default"/>
-      </w:rPr>
-    </w:lvl>
-    <w:lvl w:ilvl="7">
-      <w:start w:val="1"/>
-      <w:numFmt w:val="bullet"/>
-      <w:lvlText w:val=""/>
-      <w:lvlJc w:val="left"/>
-      <w:pPr>
-        <w:ind w:left="2880" w:hanging="360"/>
-      </w:pPr>
-      <w:rPr>
-        <w:rFonts w:ascii="Symbol" w:hAnsi="Symbol" w:hint="default"/>
-      </w:rPr>
-    </w:lvl>
-    <w:lvl w:ilvl="8">
-      <w:start w:val="1"/>
-      <w:numFmt w:val="bullet"/>
-      <w:lvlText w:val=""/>
-      <w:lvlJc w:val="left"/>
-      <w:pPr>
-        <w:ind w:left="3240" w:hanging="360"/>
-      </w:pPr>
-      <w:rPr>
-        <w:rFonts w:ascii="Symbol" w:hAnsi="Symbol" w:hint="default"/>
-      </w:rPr>
-    </w:lvl>
-  </w:abstractNum>
-  <w:abstractNum w:abstractNumId="37" w15:restartNumberingAfterBreak="0">
-    <w:nsid w:val="5E424682"/>
-    <w:multiLevelType w:val="multilevel"/>
-    <w:tmpl w:val="100C001F"/>
-    <w:lvl w:ilvl="0">
-      <w:start w:val="1"/>
-      <w:numFmt w:val="decimal"/>
-      <w:lvlText w:val="%1."/>
-      <w:lvlJc w:val="left"/>
-      <w:pPr>
-        <w:ind w:left="360" w:hanging="360"/>
-      </w:pPr>
-    </w:lvl>
-    <w:lvl w:ilvl="1">
-      <w:start w:val="1"/>
-      <w:numFmt w:val="decimal"/>
-      <w:lvlText w:val="%1.%2."/>
-      <w:lvlJc w:val="left"/>
-      <w:pPr>
-        <w:ind w:left="792" w:hanging="432"/>
-      </w:pPr>
-    </w:lvl>
-    <w:lvl w:ilvl="2">
-      <w:start w:val="1"/>
-      <w:numFmt w:val="decimal"/>
-      <w:lvlText w:val="%1.%2.%3."/>
-      <w:lvlJc w:val="left"/>
-      <w:pPr>
-        <w:ind w:left="1224" w:hanging="504"/>
-      </w:pPr>
-    </w:lvl>
-    <w:lvl w:ilvl="3">
-      <w:start w:val="1"/>
-      <w:numFmt w:val="decimal"/>
-      <w:lvlText w:val="%1.%2.%3.%4."/>
-      <w:lvlJc w:val="left"/>
-      <w:pPr>
-        <w:ind w:left="1728" w:hanging="648"/>
-      </w:pPr>
-    </w:lvl>
-    <w:lvl w:ilvl="4">
-      <w:start w:val="1"/>
-      <w:numFmt w:val="decimal"/>
-      <w:lvlText w:val="%1.%2.%3.%4.%5."/>
-      <w:lvlJc w:val="left"/>
-      <w:pPr>
-        <w:ind w:left="2232" w:hanging="792"/>
-      </w:pPr>
-    </w:lvl>
-    <w:lvl w:ilvl="5">
-      <w:start w:val="1"/>
-      <w:numFmt w:val="decimal"/>
-      <w:lvlText w:val="%1.%2.%3.%4.%5.%6."/>
-      <w:lvlJc w:val="left"/>
-      <w:pPr>
-        <w:ind w:left="2736" w:hanging="936"/>
-      </w:pPr>
-    </w:lvl>
-    <w:lvl w:ilvl="6">
-      <w:start w:val="1"/>
-      <w:numFmt w:val="decimal"/>
-      <w:lvlText w:val="%1.%2.%3.%4.%5.%6.%7."/>
-      <w:lvlJc w:val="left"/>
-      <w:pPr>
-        <w:ind w:left="3240" w:hanging="1080"/>
-      </w:pPr>
-    </w:lvl>
-    <w:lvl w:ilvl="7">
-      <w:start w:val="1"/>
-      <w:numFmt w:val="decimal"/>
-      <w:lvlText w:val="%1.%2.%3.%4.%5.%6.%7.%8."/>
-      <w:lvlJc w:val="left"/>
-      <w:pPr>
-        <w:ind w:left="3744" w:hanging="1224"/>
-      </w:pPr>
-    </w:lvl>
-    <w:lvl w:ilvl="8">
-      <w:start w:val="1"/>
-      <w:numFmt w:val="decimal"/>
-      <w:lvlText w:val="%1.%2.%3.%4.%5.%6.%7.%8.%9."/>
-      <w:lvlJc w:val="left"/>
-      <w:pPr>
-        <w:ind w:left="4320" w:hanging="1440"/>
-      </w:pPr>
-    </w:lvl>
-  </w:abstractNum>
-  <w:abstractNum w:abstractNumId="38" w15:restartNumberingAfterBreak="0">
-    <w:nsid w:val="63A9062F"/>
-    <w:multiLevelType w:val="multilevel"/>
-    <w:tmpl w:val="DCCE794A"/>
-    <w:lvl w:ilvl="0">
-      <w:start w:val="1"/>
-      <w:numFmt w:val="decimal"/>
-      <w:lvlText w:val="%1"/>
-      <w:lvlJc w:val="left"/>
-      <w:pPr>
-        <w:tabs>
-          <w:tab w:val="num" w:pos="454"/>
-        </w:tabs>
-        <w:ind w:left="454" w:hanging="454"/>
-      </w:pPr>
-      <w:rPr>
-        <w:rFonts w:hint="default"/>
-      </w:rPr>
-    </w:lvl>
-    <w:lvl w:ilvl="1">
-      <w:start w:val="1"/>
-      <w:numFmt w:val="decimal"/>
-      <w:lvlText w:val="%1.%2"/>
-      <w:lvlJc w:val="left"/>
-      <w:pPr>
-        <w:tabs>
-          <w:tab w:val="num" w:pos="907"/>
-        </w:tabs>
-        <w:ind w:left="907" w:hanging="453"/>
-      </w:pPr>
-      <w:rPr>
-        <w:rFonts w:hint="default"/>
-      </w:rPr>
-    </w:lvl>
-    <w:lvl w:ilvl="2">
-      <w:start w:val="1"/>
-      <w:numFmt w:val="decimal"/>
-      <w:lvlText w:val="%1.%2.%3"/>
-      <w:lvlJc w:val="left"/>
-      <w:pPr>
-        <w:tabs>
-          <w:tab w:val="num" w:pos="1361"/>
-        </w:tabs>
-        <w:ind w:left="1361" w:hanging="454"/>
-      </w:pPr>
-      <w:rPr>
-        <w:rFonts w:hint="default"/>
-      </w:rPr>
-    </w:lvl>
-    <w:lvl w:ilvl="3">
-      <w:start w:val="1"/>
-      <w:numFmt w:val="decimal"/>
-      <w:lvlText w:val="%1.%2.%3.%4"/>
-      <w:lvlJc w:val="left"/>
-      <w:pPr>
-        <w:tabs>
-          <w:tab w:val="num" w:pos="864"/>
-        </w:tabs>
-        <w:ind w:left="864" w:hanging="864"/>
-      </w:pPr>
-      <w:rPr>
-        <w:rFonts w:hint="default"/>
-      </w:rPr>
-    </w:lvl>
-    <w:lvl w:ilvl="4">
-      <w:start w:val="1"/>
-      <w:numFmt w:val="decimal"/>
-      <w:lvlText w:val="%1.%2.%3.%4.%5"/>
-      <w:lvlJc w:val="left"/>
-      <w:pPr>
-        <w:tabs>
-          <w:tab w:val="num" w:pos="1008"/>
-        </w:tabs>
-        <w:ind w:left="1008" w:hanging="1008"/>
-      </w:pPr>
-      <w:rPr>
-        <w:rFonts w:hint="default"/>
-      </w:rPr>
-    </w:lvl>
-    <w:lvl w:ilvl="5">
-      <w:start w:val="1"/>
-      <w:numFmt w:val="decimal"/>
-      <w:lvlText w:val="%1.%2.%3.%4.%5.%6"/>
-      <w:lvlJc w:val="left"/>
-      <w:pPr>
-        <w:tabs>
-          <w:tab w:val="num" w:pos="1152"/>
-        </w:tabs>
-        <w:ind w:left="1152" w:hanging="1152"/>
-      </w:pPr>
-      <w:rPr>
-        <w:rFonts w:hint="default"/>
-      </w:rPr>
-    </w:lvl>
-    <w:lvl w:ilvl="6">
-      <w:start w:val="1"/>
-      <w:numFmt w:val="decimal"/>
-      <w:lvlText w:val="%1.%2.%3.%4.%5.%6.%7"/>
-      <w:lvlJc w:val="left"/>
-      <w:pPr>
-        <w:tabs>
-          <w:tab w:val="num" w:pos="1296"/>
-        </w:tabs>
-        <w:ind w:left="1296" w:hanging="1296"/>
-      </w:pPr>
-      <w:rPr>
-        <w:rFonts w:hint="default"/>
-      </w:rPr>
-    </w:lvl>
-    <w:lvl w:ilvl="7">
-      <w:start w:val="1"/>
-      <w:numFmt w:val="decimal"/>
-      <w:lvlText w:val="%1.%2.%3.%4.%5.%6.%7.%8"/>
-      <w:lvlJc w:val="left"/>
-      <w:pPr>
-        <w:tabs>
-          <w:tab w:val="num" w:pos="1440"/>
-        </w:tabs>
-        <w:ind w:left="1440" w:hanging="1440"/>
-      </w:pPr>
-      <w:rPr>
-        <w:rFonts w:hint="default"/>
-      </w:rPr>
-    </w:lvl>
-    <w:lvl w:ilvl="8">
-      <w:start w:val="1"/>
-      <w:numFmt w:val="decimal"/>
-      <w:lvlText w:val="%1.%2.%3.%4.%5.%6.%7.%8.%9"/>
-      <w:lvlJc w:val="left"/>
-      <w:pPr>
-        <w:tabs>
-          <w:tab w:val="num" w:pos="1584"/>
-        </w:tabs>
-        <w:ind w:left="1584" w:hanging="1584"/>
-      </w:pPr>
-      <w:rPr>
-        <w:rFonts w:hint="default"/>
-      </w:rPr>
-    </w:lvl>
-  </w:abstractNum>
-  <w:abstractNum w:abstractNumId="39" w15:restartNumberingAfterBreak="0">
-    <w:nsid w:val="643F0961"/>
-    <w:multiLevelType w:val="multilevel"/>
-    <w:tmpl w:val="100C0021"/>
-    <w:lvl w:ilvl="0">
-      <w:start w:val="1"/>
-      <w:numFmt w:val="bullet"/>
-      <w:lvlText w:val=""/>
-      <w:lvlJc w:val="left"/>
-      <w:pPr>
-        <w:ind w:left="360" w:hanging="360"/>
-      </w:pPr>
-      <w:rPr>
-        <w:rFonts w:ascii="Wingdings" w:hAnsi="Wingdings" w:hint="default"/>
-      </w:rPr>
-    </w:lvl>
-    <w:lvl w:ilvl="1">
-      <w:start w:val="1"/>
-      <w:numFmt w:val="bullet"/>
-      <w:lvlText w:val=""/>
-      <w:lvlJc w:val="left"/>
-      <w:pPr>
-        <w:ind w:left="720" w:hanging="360"/>
-      </w:pPr>
-      <w:rPr>
-        <w:rFonts w:ascii="Wingdings" w:hAnsi="Wingdings" w:hint="default"/>
-      </w:rPr>
-    </w:lvl>
-    <w:lvl w:ilvl="2">
-      <w:start w:val="1"/>
-      <w:numFmt w:val="bullet"/>
-      <w:lvlText w:val=""/>
-      <w:lvlJc w:val="left"/>
-      <w:pPr>
-        <w:ind w:left="1080" w:hanging="360"/>
-      </w:pPr>
-      <w:rPr>
-        <w:rFonts w:ascii="Wingdings" w:hAnsi="Wingdings" w:hint="default"/>
-      </w:rPr>
-    </w:lvl>
-    <w:lvl w:ilvl="3">
-      <w:start w:val="1"/>
-      <w:numFmt w:val="bullet"/>
-      <w:lvlText w:val=""/>
-      <w:lvlJc w:val="left"/>
-      <w:pPr>
-        <w:ind w:left="1440" w:hanging="360"/>
-      </w:pPr>
-      <w:rPr>
-        <w:rFonts w:ascii="Symbol" w:hAnsi="Symbol" w:hint="default"/>
-      </w:rPr>
-    </w:lvl>
-    <w:lvl w:ilvl="4">
-      <w:start w:val="1"/>
-      <w:numFmt w:val="bullet"/>
-      <w:lvlText w:val=""/>
-      <w:lvlJc w:val="left"/>
-      <w:pPr>
-        <w:ind w:left="1800" w:hanging="360"/>
-      </w:pPr>
-      <w:rPr>
-        <w:rFonts w:ascii="Symbol" w:hAnsi="Symbol" w:hint="default"/>
-      </w:rPr>
-    </w:lvl>
-    <w:lvl w:ilvl="5">
-      <w:start w:val="1"/>
-      <w:numFmt w:val="bullet"/>
-      <w:lvlText w:val=""/>
-      <w:lvlJc w:val="left"/>
-      <w:pPr>
-        <w:ind w:left="2160" w:hanging="360"/>
-      </w:pPr>
-      <w:rPr>
-        <w:rFonts w:ascii="Wingdings" w:hAnsi="Wingdings" w:hint="default"/>
-      </w:rPr>
-    </w:lvl>
-    <w:lvl w:ilvl="6">
-      <w:start w:val="1"/>
-      <w:numFmt w:val="bullet"/>
-      <w:lvlText w:val=""/>
-      <w:lvlJc w:val="left"/>
-      <w:pPr>
-        <w:ind w:left="2520" w:hanging="360"/>
-      </w:pPr>
-      <w:rPr>
-        <w:rFonts w:ascii="Wingdings" w:hAnsi="Wingdings" w:hint="default"/>
-      </w:rPr>
-    </w:lvl>
-    <w:lvl w:ilvl="7">
-      <w:start w:val="1"/>
-      <w:numFmt w:val="bullet"/>
-      <w:lvlText w:val=""/>
-      <w:lvlJc w:val="left"/>
-      <w:pPr>
-        <w:ind w:left="2880" w:hanging="360"/>
-      </w:pPr>
-      <w:rPr>
-        <w:rFonts w:ascii="Symbol" w:hAnsi="Symbol" w:hint="default"/>
-      </w:rPr>
-    </w:lvl>
-    <w:lvl w:ilvl="8">
-      <w:start w:val="1"/>
-      <w:numFmt w:val="bullet"/>
-      <w:lvlText w:val=""/>
-      <w:lvlJc w:val="left"/>
-      <w:pPr>
-        <w:ind w:left="3240" w:hanging="360"/>
-      </w:pPr>
-      <w:rPr>
-        <w:rFonts w:ascii="Symbol" w:hAnsi="Symbol" w:hint="default"/>
-      </w:rPr>
-    </w:lvl>
-  </w:abstractNum>
-  <w:abstractNum w:abstractNumId="40" w15:restartNumberingAfterBreak="0">
-    <w:nsid w:val="6D6476B9"/>
-    <w:multiLevelType w:val="multilevel"/>
-    <w:tmpl w:val="100C0023"/>
-    <w:lvl w:ilvl="0">
-      <w:start w:val="1"/>
-      <w:numFmt w:val="upperRoman"/>
-      <w:lvlText w:val="Article %1."/>
-      <w:lvlJc w:val="left"/>
-      <w:pPr>
-        <w:ind w:left="0" w:firstLine="0"/>
-      </w:pPr>
-    </w:lvl>
-    <w:lvl w:ilvl="1">
-      <w:start w:val="1"/>
-      <w:numFmt w:val="decimalZero"/>
-      <w:isLgl/>
-      <w:lvlText w:val="Section %1.%2"/>
-      <w:lvlJc w:val="left"/>
-      <w:pPr>
-        <w:ind w:left="0" w:firstLine="0"/>
-      </w:pPr>
-    </w:lvl>
-    <w:lvl w:ilvl="2">
-      <w:start w:val="1"/>
-      <w:numFmt w:val="lowerLetter"/>
-      <w:lvlText w:val="(%3)"/>
-      <w:lvlJc w:val="left"/>
-      <w:pPr>
-        <w:ind w:left="720" w:hanging="432"/>
-      </w:pPr>
-    </w:lvl>
-    <w:lvl w:ilvl="3">
-      <w:start w:val="1"/>
-      <w:numFmt w:val="lowerRoman"/>
-      <w:lvlText w:val="(%4)"/>
-      <w:lvlJc w:val="right"/>
-      <w:pPr>
-        <w:ind w:left="864" w:hanging="144"/>
-      </w:pPr>
-    </w:lvl>
-    <w:lvl w:ilvl="4">
-      <w:start w:val="1"/>
-      <w:numFmt w:val="decimal"/>
-      <w:lvlText w:val="%5)"/>
-      <w:lvlJc w:val="left"/>
-      <w:pPr>
-        <w:ind w:left="1008" w:hanging="432"/>
-      </w:pPr>
-    </w:lvl>
-    <w:lvl w:ilvl="5">
-      <w:start w:val="1"/>
-      <w:numFmt w:val="lowerLetter"/>
-      <w:lvlText w:val="%6)"/>
-      <w:lvlJc w:val="left"/>
-      <w:pPr>
-        <w:ind w:left="1152" w:hanging="432"/>
-      </w:pPr>
-    </w:lvl>
-    <w:lvl w:ilvl="6">
-      <w:start w:val="1"/>
-      <w:numFmt w:val="lowerRoman"/>
-      <w:lvlText w:val="%7)"/>
-      <w:lvlJc w:val="right"/>
-      <w:pPr>
-        <w:ind w:left="1296" w:hanging="288"/>
-      </w:pPr>
-    </w:lvl>
-    <w:lvl w:ilvl="7">
-      <w:start w:val="1"/>
-      <w:numFmt w:val="lowerLetter"/>
-      <w:lvlText w:val="%8."/>
-      <w:lvlJc w:val="left"/>
-      <w:pPr>
-        <w:ind w:left="1440" w:hanging="432"/>
-      </w:pPr>
-    </w:lvl>
-    <w:lvl w:ilvl="8">
-      <w:start w:val="1"/>
-      <w:numFmt w:val="lowerRoman"/>
-      <w:lvlText w:val="%9."/>
-      <w:lvlJc w:val="right"/>
-      <w:pPr>
-        <w:ind w:left="1584" w:hanging="144"/>
-      </w:pPr>
-    </w:lvl>
-  </w:abstractNum>
-  <w:abstractNum w:abstractNumId="41" w15:restartNumberingAfterBreak="0">
-    <w:nsid w:val="70C03573"/>
-    <w:multiLevelType w:val="multilevel"/>
-    <w:tmpl w:val="100C0021"/>
-    <w:lvl w:ilvl="0">
-      <w:start w:val="1"/>
-      <w:numFmt w:val="bullet"/>
-      <w:lvlText w:val=""/>
-      <w:lvlJc w:val="left"/>
-      <w:pPr>
-        <w:ind w:left="360" w:hanging="360"/>
-      </w:pPr>
-      <w:rPr>
-        <w:rFonts w:ascii="Wingdings" w:hAnsi="Wingdings" w:hint="default"/>
-      </w:rPr>
-    </w:lvl>
-    <w:lvl w:ilvl="1">
-      <w:start w:val="1"/>
-      <w:numFmt w:val="bullet"/>
-      <w:lvlText w:val=""/>
-      <w:lvlJc w:val="left"/>
-      <w:pPr>
-        <w:ind w:left="720" w:hanging="360"/>
-      </w:pPr>
-      <w:rPr>
-        <w:rFonts w:ascii="Wingdings" w:hAnsi="Wingdings" w:hint="default"/>
-      </w:rPr>
-    </w:lvl>
-    <w:lvl w:ilvl="2">
-      <w:start w:val="1"/>
-      <w:numFmt w:val="bullet"/>
-      <w:lvlText w:val=""/>
-      <w:lvlJc w:val="left"/>
-      <w:pPr>
-        <w:ind w:left="1080" w:hanging="360"/>
-      </w:pPr>
-      <w:rPr>
-        <w:rFonts w:ascii="Wingdings" w:hAnsi="Wingdings" w:hint="default"/>
-      </w:rPr>
-    </w:lvl>
-    <w:lvl w:ilvl="3">
-      <w:start w:val="1"/>
-      <w:numFmt w:val="bullet"/>
-      <w:lvlText w:val=""/>
-      <w:lvlJc w:val="left"/>
-      <w:pPr>
-        <w:ind w:left="1440" w:hanging="360"/>
-      </w:pPr>
-      <w:rPr>
-        <w:rFonts w:ascii="Symbol" w:hAnsi="Symbol" w:hint="default"/>
-      </w:rPr>
-    </w:lvl>
-    <w:lvl w:ilvl="4">
-      <w:start w:val="1"/>
-      <w:numFmt w:val="bullet"/>
-      <w:lvlText w:val=""/>
-      <w:lvlJc w:val="left"/>
-      <w:pPr>
-        <w:ind w:left="1800" w:hanging="360"/>
-      </w:pPr>
-      <w:rPr>
-        <w:rFonts w:ascii="Symbol" w:hAnsi="Symbol" w:hint="default"/>
-      </w:rPr>
-    </w:lvl>
-    <w:lvl w:ilvl="5">
-      <w:start w:val="1"/>
-      <w:numFmt w:val="bullet"/>
-      <w:lvlText w:val=""/>
-      <w:lvlJc w:val="left"/>
-      <w:pPr>
-        <w:ind w:left="2160" w:hanging="360"/>
-      </w:pPr>
-      <w:rPr>
-        <w:rFonts w:ascii="Wingdings" w:hAnsi="Wingdings" w:hint="default"/>
-      </w:rPr>
-    </w:lvl>
-    <w:lvl w:ilvl="6">
-      <w:start w:val="1"/>
-      <w:numFmt w:val="bullet"/>
-      <w:lvlText w:val=""/>
-      <w:lvlJc w:val="left"/>
-      <w:pPr>
-        <w:ind w:left="2520" w:hanging="360"/>
-      </w:pPr>
-      <w:rPr>
-        <w:rFonts w:ascii="Wingdings" w:hAnsi="Wingdings" w:hint="default"/>
-      </w:rPr>
-    </w:lvl>
-    <w:lvl w:ilvl="7">
-      <w:start w:val="1"/>
-      <w:numFmt w:val="bullet"/>
-      <w:lvlText w:val=""/>
-      <w:lvlJc w:val="left"/>
-      <w:pPr>
-        <w:ind w:left="2880" w:hanging="360"/>
-      </w:pPr>
-      <w:rPr>
-        <w:rFonts w:ascii="Symbol" w:hAnsi="Symbol" w:hint="default"/>
-      </w:rPr>
-    </w:lvl>
-    <w:lvl w:ilvl="8">
-      <w:start w:val="1"/>
-      <w:numFmt w:val="bullet"/>
-      <w:lvlText w:val=""/>
-      <w:lvlJc w:val="left"/>
-      <w:pPr>
-        <w:ind w:left="3240" w:hanging="360"/>
-      </w:pPr>
-      <w:rPr>
-        <w:rFonts w:ascii="Symbol" w:hAnsi="Symbol" w:hint="default"/>
-      </w:rPr>
-    </w:lvl>
-  </w:abstractNum>
-  <w:abstractNum w:abstractNumId="42" w15:restartNumberingAfterBreak="0">
-    <w:nsid w:val="79CD09A9"/>
-    <w:multiLevelType w:val="multilevel"/>
-    <w:tmpl w:val="100C0021"/>
-    <w:lvl w:ilvl="0">
-      <w:start w:val="1"/>
-      <w:numFmt w:val="bullet"/>
-      <w:lvlText w:val=""/>
-      <w:lvlJc w:val="left"/>
-      <w:pPr>
-        <w:ind w:left="360" w:hanging="360"/>
-      </w:pPr>
-      <w:rPr>
-        <w:rFonts w:ascii="Wingdings" w:hAnsi="Wingdings" w:hint="default"/>
-      </w:rPr>
-    </w:lvl>
-    <w:lvl w:ilvl="1">
-      <w:start w:val="1"/>
-      <w:numFmt w:val="bullet"/>
-      <w:lvlText w:val=""/>
-      <w:lvlJc w:val="left"/>
-      <w:pPr>
-        <w:ind w:left="720" w:hanging="360"/>
-      </w:pPr>
-      <w:rPr>
-        <w:rFonts w:ascii="Wingdings" w:hAnsi="Wingdings" w:hint="default"/>
-      </w:rPr>
-    </w:lvl>
-    <w:lvl w:ilvl="2">
-      <w:start w:val="1"/>
-      <w:numFmt w:val="bullet"/>
-      <w:lvlText w:val=""/>
-      <w:lvlJc w:val="left"/>
-      <w:pPr>
-        <w:ind w:left="1080" w:hanging="360"/>
-      </w:pPr>
-      <w:rPr>
-        <w:rFonts w:ascii="Wingdings" w:hAnsi="Wingdings" w:hint="default"/>
-      </w:rPr>
-    </w:lvl>
-    <w:lvl w:ilvl="3">
-      <w:start w:val="1"/>
-      <w:numFmt w:val="bullet"/>
-      <w:lvlText w:val=""/>
-      <w:lvlJc w:val="left"/>
-      <w:pPr>
-        <w:ind w:left="1440" w:hanging="360"/>
-      </w:pPr>
-      <w:rPr>
-        <w:rFonts w:ascii="Symbol" w:hAnsi="Symbol" w:hint="default"/>
-      </w:rPr>
-    </w:lvl>
-    <w:lvl w:ilvl="4">
-      <w:start w:val="1"/>
-      <w:numFmt w:val="bullet"/>
-      <w:lvlText w:val=""/>
-      <w:lvlJc w:val="left"/>
-      <w:pPr>
-        <w:ind w:left="1800" w:hanging="360"/>
-      </w:pPr>
-      <w:rPr>
-        <w:rFonts w:ascii="Symbol" w:hAnsi="Symbol" w:hint="default"/>
-      </w:rPr>
-    </w:lvl>
-    <w:lvl w:ilvl="5">
-      <w:start w:val="1"/>
-      <w:numFmt w:val="bullet"/>
-      <w:lvlText w:val=""/>
-      <w:lvlJc w:val="left"/>
-      <w:pPr>
-        <w:ind w:left="2160" w:hanging="360"/>
-      </w:pPr>
-      <w:rPr>
-        <w:rFonts w:ascii="Wingdings" w:hAnsi="Wingdings" w:hint="default"/>
-      </w:rPr>
-    </w:lvl>
-    <w:lvl w:ilvl="6">
-      <w:start w:val="1"/>
-      <w:numFmt w:val="bullet"/>
-      <w:lvlText w:val=""/>
-      <w:lvlJc w:val="left"/>
-      <w:pPr>
-        <w:ind w:left="2520" w:hanging="360"/>
-      </w:pPr>
-      <w:rPr>
-        <w:rFonts w:ascii="Wingdings" w:hAnsi="Wingdings" w:hint="default"/>
-      </w:rPr>
-    </w:lvl>
-    <w:lvl w:ilvl="7">
-      <w:start w:val="1"/>
-      <w:numFmt w:val="bullet"/>
-      <w:lvlText w:val=""/>
-      <w:lvlJc w:val="left"/>
-      <w:pPr>
-        <w:ind w:left="2880" w:hanging="360"/>
-      </w:pPr>
-      <w:rPr>
-        <w:rFonts w:ascii="Symbol" w:hAnsi="Symbol" w:hint="default"/>
-      </w:rPr>
-    </w:lvl>
-    <w:lvl w:ilvl="8">
-      <w:start w:val="1"/>
-      <w:numFmt w:val="bullet"/>
-      <w:lvlText w:val=""/>
-      <w:lvlJc w:val="left"/>
-      <w:pPr>
-        <w:ind w:left="3240" w:hanging="360"/>
-      </w:pPr>
-      <w:rPr>
-        <w:rFonts w:ascii="Symbol" w:hAnsi="Symbol" w:hint="default"/>
-      </w:rPr>
-    </w:lvl>
-  </w:abstractNum>
-  <w:abstractNum w:abstractNumId="43" w15:restartNumberingAfterBreak="0">
-    <w:nsid w:val="7E7F1C51"/>
-    <w:multiLevelType w:val="multilevel"/>
-    <w:tmpl w:val="100C0021"/>
-    <w:lvl w:ilvl="0">
-      <w:start w:val="1"/>
-      <w:numFmt w:val="bullet"/>
-      <w:lvlText w:val=""/>
-      <w:lvlJc w:val="left"/>
-      <w:pPr>
-        <w:ind w:left="360" w:hanging="360"/>
-      </w:pPr>
-      <w:rPr>
-        <w:rFonts w:ascii="Wingdings" w:hAnsi="Wingdings" w:hint="default"/>
-      </w:rPr>
-    </w:lvl>
-    <w:lvl w:ilvl="1">
-      <w:start w:val="1"/>
-      <w:numFmt w:val="bullet"/>
-      <w:lvlText w:val=""/>
-      <w:lvlJc w:val="left"/>
-      <w:pPr>
-        <w:ind w:left="720" w:hanging="360"/>
-      </w:pPr>
-      <w:rPr>
-        <w:rFonts w:ascii="Wingdings" w:hAnsi="Wingdings" w:hint="default"/>
-      </w:rPr>
-    </w:lvl>
-    <w:lvl w:ilvl="2">
-      <w:start w:val="1"/>
-      <w:numFmt w:val="bullet"/>
-      <w:lvlText w:val=""/>
-      <w:lvlJc w:val="left"/>
-      <w:pPr>
-        <w:ind w:left="1080" w:hanging="360"/>
-      </w:pPr>
-      <w:rPr>
-        <w:rFonts w:ascii="Wingdings" w:hAnsi="Wingdings" w:hint="default"/>
-      </w:rPr>
-    </w:lvl>
-    <w:lvl w:ilvl="3">
-      <w:start w:val="1"/>
-      <w:numFmt w:val="bullet"/>
-      <w:lvlText w:val=""/>
-      <w:lvlJc w:val="left"/>
-      <w:pPr>
-        <w:ind w:left="1440" w:hanging="360"/>
-      </w:pPr>
-      <w:rPr>
-        <w:rFonts w:ascii="Symbol" w:hAnsi="Symbol" w:hint="default"/>
-      </w:rPr>
-    </w:lvl>
-    <w:lvl w:ilvl="4">
-      <w:start w:val="1"/>
-      <w:numFmt w:val="bullet"/>
-      <w:lvlText w:val=""/>
-      <w:lvlJc w:val="left"/>
-      <w:pPr>
-        <w:ind w:left="1800" w:hanging="360"/>
-      </w:pPr>
-      <w:rPr>
-        <w:rFonts w:ascii="Symbol" w:hAnsi="Symbol" w:hint="default"/>
-      </w:rPr>
-    </w:lvl>
-    <w:lvl w:ilvl="5">
-      <w:start w:val="1"/>
-      <w:numFmt w:val="bullet"/>
-      <w:lvlText w:val=""/>
-      <w:lvlJc w:val="left"/>
-      <w:pPr>
-        <w:ind w:left="2160" w:hanging="360"/>
-      </w:pPr>
-      <w:rPr>
-        <w:rFonts w:ascii="Wingdings" w:hAnsi="Wingdings" w:hint="default"/>
-      </w:rPr>
-    </w:lvl>
-    <w:lvl w:ilvl="6">
-      <w:start w:val="1"/>
-      <w:numFmt w:val="bullet"/>
-      <w:lvlText w:val=""/>
-      <w:lvlJc w:val="left"/>
-      <w:pPr>
-        <w:ind w:left="2520" w:hanging="360"/>
-      </w:pPr>
-      <w:rPr>
-        <w:rFonts w:ascii="Wingdings" w:hAnsi="Wingdings" w:hint="default"/>
-      </w:rPr>
-    </w:lvl>
-    <w:lvl w:ilvl="7">
-      <w:start w:val="1"/>
-      <w:numFmt w:val="bullet"/>
-      <w:lvlText w:val=""/>
-      <w:lvlJc w:val="left"/>
-      <w:pPr>
-        <w:ind w:left="2880" w:hanging="360"/>
-      </w:pPr>
-      <w:rPr>
-        <w:rFonts w:ascii="Symbol" w:hAnsi="Symbol" w:hint="default"/>
-      </w:rPr>
-    </w:lvl>
-    <w:lvl w:ilvl="8">
-      <w:start w:val="1"/>
-      <w:numFmt w:val="bullet"/>
-      <w:lvlText w:val=""/>
-      <w:lvlJc w:val="left"/>
-      <w:pPr>
-        <w:ind w:left="3240" w:hanging="360"/>
-      </w:pPr>
-      <w:rPr>
-        <w:rFonts w:ascii="Symbol" w:hAnsi="Symbol" w:hint="default"/>
-      </w:rPr>
-    </w:lvl>
-  </w:abstractNum>
   <w:num w:numId="1" w16cid:durableId="1135025788">
-    <w:abstractNumId w:val="11"/>
+    <w:abstractNumId w:val="0"/>
   </w:num>
   <w:num w:numId="2" w16cid:durableId="843277347">
-    <w:abstractNumId w:val="18"/>
+    <w:abstractNumId w:val="4"/>
   </w:num>
   <w:num w:numId="3" w16cid:durableId="1774284605">
-    <w:abstractNumId w:val="15"/>
+    <w:abstractNumId w:val="2"/>
   </w:num>
-  <w:num w:numId="4" w16cid:durableId="858617938">
-    <w:abstractNumId w:val="38"/>
+  <w:num w:numId="4" w16cid:durableId="1443526313">
+    <w:abstractNumId w:val="6"/>
   </w:num>
-  <w:num w:numId="5" w16cid:durableId="236867690">
-    <w:abstractNumId w:val="38"/>
+  <w:num w:numId="5" w16cid:durableId="1653440396">
+    <w:abstractNumId w:val="7"/>
   </w:num>
-  <w:num w:numId="6" w16cid:durableId="1678003037">
-    <w:abstractNumId w:val="15"/>
+  <w:num w:numId="6" w16cid:durableId="123163267">
+    <w:abstractNumId w:val="1"/>
   </w:num>
-  <w:num w:numId="7" w16cid:durableId="1875968396">
-    <w:abstractNumId w:val="15"/>
+  <w:num w:numId="7" w16cid:durableId="2099787070">
+    <w:abstractNumId w:val="3"/>
   </w:num>
-  <w:num w:numId="8" w16cid:durableId="1609509084">
-    <w:abstractNumId w:val="15"/>
-  </w:num>
-  <w:num w:numId="9" w16cid:durableId="971982128">
-    <w:abstractNumId w:val="15"/>
-  </w:num>
-  <w:num w:numId="10" w16cid:durableId="324285588">
-    <w:abstractNumId w:val="38"/>
-  </w:num>
-  <w:num w:numId="11" w16cid:durableId="768358257">
-    <w:abstractNumId w:val="15"/>
-  </w:num>
-  <w:num w:numId="12" w16cid:durableId="1619288636">
-    <w:abstractNumId w:val="22"/>
-  </w:num>
-  <w:num w:numId="13" w16cid:durableId="1443526313">
-    <w:abstractNumId w:val="21"/>
-  </w:num>
-  <w:num w:numId="14" w16cid:durableId="2075426745">
-    <w:abstractNumId w:val="20"/>
-  </w:num>
-  <w:num w:numId="15" w16cid:durableId="1469519378">
-    <w:abstractNumId w:val="16"/>
-  </w:num>
-  <w:num w:numId="16" w16cid:durableId="1817912818">
-    <w:abstractNumId w:val="35"/>
-  </w:num>
-  <w:num w:numId="17" w16cid:durableId="603028451">
-    <w:abstractNumId w:val="29"/>
-  </w:num>
-  <w:num w:numId="18" w16cid:durableId="1308317871">
-    <w:abstractNumId w:val="43"/>
-  </w:num>
-  <w:num w:numId="19" w16cid:durableId="1253277264">
-    <w:abstractNumId w:val="41"/>
-  </w:num>
-  <w:num w:numId="20" w16cid:durableId="111481347">
+  <w:num w:numId="8" w16cid:durableId="1146432200">
     <w:abstractNumId w:val="10"/>
   </w:num>
-  <w:num w:numId="21" w16cid:durableId="923300362">
-    <w:abstractNumId w:val="39"/>
+  <w:num w:numId="9" w16cid:durableId="927274565">
+    <w:abstractNumId w:val="5"/>
   </w:num>
-  <w:num w:numId="22" w16cid:durableId="197281985">
-    <w:abstractNumId w:val="27"/>
+  <w:num w:numId="10" w16cid:durableId="1903368618">
+    <w:abstractNumId w:val="9"/>
   </w:num>
-  <w:num w:numId="23" w16cid:durableId="1653440396">
-    <w:abstractNumId w:val="24"/>
-  </w:num>
-  <w:num w:numId="24" w16cid:durableId="123163267">
-    <w:abstractNumId w:val="13"/>
-  </w:num>
-  <w:num w:numId="25" w16cid:durableId="2099787070">
-    <w:abstractNumId w:val="17"/>
-  </w:num>
-  <w:num w:numId="26" w16cid:durableId="1740320397">
-    <w:abstractNumId w:val="12"/>
-  </w:num>
-  <w:num w:numId="27" w16cid:durableId="1730109918">
-    <w:abstractNumId w:val="34"/>
-  </w:num>
-  <w:num w:numId="28" w16cid:durableId="1547109941">
-    <w:abstractNumId w:val="37"/>
-  </w:num>
-  <w:num w:numId="29" w16cid:durableId="1962489433">
-    <w:abstractNumId w:val="31"/>
-  </w:num>
-  <w:num w:numId="30" w16cid:durableId="1389954342">
-    <w:abstractNumId w:val="32"/>
-  </w:num>
-  <w:num w:numId="31" w16cid:durableId="554387964">
-    <w:abstractNumId w:val="40"/>
-  </w:num>
-  <w:num w:numId="32" w16cid:durableId="1321041447">
+  <w:num w:numId="11" w16cid:durableId="1903516515">
     <w:abstractNumId w:val="8"/>
   </w:num>
-  <w:num w:numId="33" w16cid:durableId="1120341307">
-    <w:abstractNumId w:val="3"/>
-  </w:num>
-  <w:num w:numId="34" w16cid:durableId="1838886669">
-    <w:abstractNumId w:val="2"/>
-  </w:num>
-  <w:num w:numId="35" w16cid:durableId="1381397924">
-    <w:abstractNumId w:val="1"/>
-  </w:num>
-  <w:num w:numId="36" w16cid:durableId="43022286">
-    <w:abstractNumId w:val="0"/>
-  </w:num>
-  <w:num w:numId="37" w16cid:durableId="1817915185">
-    <w:abstractNumId w:val="9"/>
-  </w:num>
-  <w:num w:numId="38" w16cid:durableId="558790058">
-    <w:abstractNumId w:val="7"/>
-  </w:num>
-  <w:num w:numId="39" w16cid:durableId="452747520">
-    <w:abstractNumId w:val="6"/>
-  </w:num>
-  <w:num w:numId="40" w16cid:durableId="1441878665">
-    <w:abstractNumId w:val="5"/>
-  </w:num>
-  <w:num w:numId="41" w16cid:durableId="449975289">
-    <w:abstractNumId w:val="4"/>
-  </w:num>
-  <w:num w:numId="42" w16cid:durableId="1902250486">
-    <w:abstractNumId w:val="30"/>
-  </w:num>
-  <w:num w:numId="43" w16cid:durableId="196285664">
-    <w:abstractNumId w:val="25"/>
-  </w:num>
-  <w:num w:numId="44" w16cid:durableId="5332853">
-    <w:abstractNumId w:val="42"/>
-  </w:num>
-  <w:num w:numId="45" w16cid:durableId="1648897049">
-    <w:abstractNumId w:val="14"/>
-  </w:num>
-  <w:num w:numId="46" w16cid:durableId="1358118149">
-    <w:abstractNumId w:val="23"/>
-  </w:num>
-  <w:num w:numId="47" w16cid:durableId="1813520556">
-    <w:abstractNumId w:val="36"/>
-  </w:num>
-  <w:num w:numId="48" w16cid:durableId="1146432200">
-    <w:abstractNumId w:val="33"/>
-  </w:num>
-  <w:num w:numId="49" w16cid:durableId="927274565">
-    <w:abstractNumId w:val="19"/>
-  </w:num>
-  <w:num w:numId="50" w16cid:durableId="1903368618">
-    <w:abstractNumId w:val="28"/>
-  </w:num>
-  <w:num w:numId="51" w16cid:durableId="1903516515">
-    <w:abstractNumId w:val="26"/>
-  </w:num>
-  <w:numIdMacAtCleanup w:val="4"/>
+  <w:numIdMacAtCleanup w:val="11"/>
 </w:numbering>
 </file>
 
@@ -9119,7 +6486,7 @@
       <w:keepNext/>
       <w:keepLines/>
       <w:numPr>
-        <w:numId w:val="13"/>
+        <w:numId w:val="4"/>
       </w:numPr>
       <w:spacing w:before="180" w:after="60"/>
       <w:outlineLvl w:val="0"/>
@@ -9145,7 +6512,7 @@
       <w:keepNext/>
       <w:numPr>
         <w:ilvl w:val="1"/>
-        <w:numId w:val="13"/>
+        <w:numId w:val="4"/>
       </w:numPr>
       <w:spacing w:before="120" w:after="60"/>
       <w:outlineLvl w:val="1"/>
@@ -9169,7 +6536,7 @@
       <w:keepNext/>
       <w:numPr>
         <w:ilvl w:val="2"/>
-        <w:numId w:val="13"/>
+        <w:numId w:val="4"/>
       </w:numPr>
       <w:spacing w:before="120" w:after="120"/>
       <w:outlineLvl w:val="2"/>

</xml_diff>